<commit_message>
Change design and many update.
</commit_message>
<xml_diff>
--- a/soccerrecap/requirement.docx
+++ b/soccerrecap/requirement.docx
@@ -349,14 +349,16 @@
         </w:numPr>
         <w:rPr>
           <w:rFonts w:ascii="TH Sarabun New" w:hAnsi="TH Sarabun New" w:cs="TH Sarabun New"/>
-          <w:sz w:val="36"/>
-          <w:szCs w:val="36"/>
-          <w:lang w:bidi="th-TH"/>
-        </w:rPr>
-      </w:pPr>
-      <w:r>
-        <w:rPr>
-          <w:rFonts w:ascii="TH Sarabun New" w:hAnsi="TH Sarabun New" w:cs="TH Sarabun New" w:hint="cs"/>
+          <w:color w:val="0070C0"/>
+          <w:sz w:val="36"/>
+          <w:szCs w:val="36"/>
+          <w:lang w:bidi="th-TH"/>
+        </w:rPr>
+      </w:pPr>
+      <w:r>
+        <w:rPr>
+          <w:rFonts w:ascii="TH Sarabun New" w:hAnsi="TH Sarabun New" w:cs="TH Sarabun New" w:hint="cs"/>
+          <w:color w:val="0070C0"/>
           <w:sz w:val="36"/>
           <w:szCs w:val="36"/>
           <w:cs/>
@@ -367,6 +369,7 @@
       <w:r>
         <w:rPr>
           <w:rFonts w:ascii="TH Sarabun New" w:hAnsi="TH Sarabun New" w:cs="TH Sarabun New" w:hint="cs"/>
+          <w:color w:val="0070C0"/>
           <w:sz w:val="36"/>
           <w:szCs w:val="36"/>
           <w:cs/>
@@ -377,6 +380,7 @@
       <w:r>
         <w:rPr>
           <w:rFonts w:ascii="TH Sarabun New" w:hAnsi="TH Sarabun New" w:cs="TH Sarabun New"/>
+          <w:color w:val="0070C0"/>
           <w:sz w:val="36"/>
           <w:szCs w:val="36"/>
           <w:lang w:bidi="th-TH"/>
@@ -386,6 +390,7 @@
       <w:r>
         <w:rPr>
           <w:rFonts w:ascii="TH Sarabun New" w:hAnsi="TH Sarabun New" w:cs="TH Sarabun New" w:hint="cs"/>
+          <w:color w:val="0070C0"/>
           <w:sz w:val="36"/>
           <w:szCs w:val="36"/>
           <w:cs/>
@@ -396,6 +401,7 @@
       <w:r>
         <w:rPr>
           <w:rFonts w:ascii="TH Sarabun New" w:hAnsi="TH Sarabun New" w:cs="TH Sarabun New"/>
+          <w:color w:val="0070C0"/>
           <w:sz w:val="36"/>
           <w:szCs w:val="36"/>
           <w:lang w:bidi="th-TH"/>
@@ -405,6 +411,7 @@
       <w:r>
         <w:rPr>
           <w:rFonts w:ascii="TH Sarabun New" w:hAnsi="TH Sarabun New" w:cs="TH Sarabun New" w:hint="cs"/>
+          <w:color w:val="0070C0"/>
           <w:sz w:val="36"/>
           <w:szCs w:val="36"/>
           <w:cs/>
@@ -415,6 +422,7 @@
       <w:r>
         <w:rPr>
           <w:rFonts w:ascii="TH Sarabun New" w:hAnsi="TH Sarabun New" w:cs="TH Sarabun New"/>
+          <w:color w:val="0070C0"/>
           <w:sz w:val="36"/>
           <w:szCs w:val="36"/>
           <w:lang w:bidi="th-TH"/>
@@ -424,6 +432,7 @@
       <w:r>
         <w:rPr>
           <w:rFonts w:ascii="TH Sarabun New" w:hAnsi="TH Sarabun New" w:cs="TH Sarabun New" w:hint="cs"/>
+          <w:color w:val="0070C0"/>
           <w:sz w:val="36"/>
           <w:szCs w:val="36"/>
           <w:cs/>
@@ -434,6 +443,7 @@
       <w:r>
         <w:rPr>
           <w:rFonts w:ascii="TH Sarabun New" w:hAnsi="TH Sarabun New" w:cs="TH Sarabun New"/>
+          <w:color w:val="0070C0"/>
           <w:sz w:val="36"/>
           <w:szCs w:val="36"/>
           <w:lang w:bidi="th-TH"/>
@@ -450,14 +460,16 @@
         </w:numPr>
         <w:rPr>
           <w:rFonts w:ascii="TH Sarabun New" w:hAnsi="TH Sarabun New" w:cs="TH Sarabun New"/>
-          <w:sz w:val="36"/>
-          <w:szCs w:val="36"/>
-          <w:lang w:bidi="th-TH"/>
-        </w:rPr>
-      </w:pPr>
-      <w:r>
-        <w:rPr>
-          <w:rFonts w:ascii="TH Sarabun New" w:hAnsi="TH Sarabun New" w:cs="TH Sarabun New" w:hint="cs"/>
+          <w:color w:val="0070C0"/>
+          <w:sz w:val="36"/>
+          <w:szCs w:val="36"/>
+          <w:lang w:bidi="th-TH"/>
+        </w:rPr>
+      </w:pPr>
+      <w:r>
+        <w:rPr>
+          <w:rFonts w:ascii="TH Sarabun New" w:hAnsi="TH Sarabun New" w:cs="TH Sarabun New" w:hint="cs"/>
+          <w:color w:val="0070C0"/>
           <w:sz w:val="36"/>
           <w:szCs w:val="36"/>
           <w:cs/>
@@ -468,6 +480,7 @@
       <w:r>
         <w:rPr>
           <w:rFonts w:ascii="TH Sarabun New" w:hAnsi="TH Sarabun New" w:cs="TH Sarabun New"/>
+          <w:color w:val="0070C0"/>
           <w:sz w:val="36"/>
           <w:szCs w:val="36"/>
           <w:lang w:bidi="th-TH"/>
@@ -477,6 +490,7 @@
       <w:r>
         <w:rPr>
           <w:rFonts w:ascii="TH Sarabun New" w:hAnsi="TH Sarabun New" w:cs="TH Sarabun New" w:hint="cs"/>
+          <w:color w:val="0070C0"/>
           <w:sz w:val="36"/>
           <w:szCs w:val="36"/>
           <w:cs/>
@@ -487,6 +501,7 @@
       <w:r>
         <w:rPr>
           <w:rFonts w:ascii="TH Sarabun New" w:hAnsi="TH Sarabun New" w:cs="TH Sarabun New"/>
+          <w:color w:val="0070C0"/>
           <w:sz w:val="36"/>
           <w:szCs w:val="36"/>
           <w:lang w:bidi="th-TH"/>
@@ -496,6 +511,7 @@
       <w:r>
         <w:rPr>
           <w:rFonts w:ascii="TH Sarabun New" w:hAnsi="TH Sarabun New" w:cs="TH Sarabun New" w:hint="cs"/>
+          <w:color w:val="0070C0"/>
           <w:sz w:val="36"/>
           <w:szCs w:val="36"/>
           <w:cs/>
@@ -506,6 +522,7 @@
       <w:r>
         <w:rPr>
           <w:rFonts w:ascii="TH Sarabun New" w:hAnsi="TH Sarabun New" w:cs="TH Sarabun New"/>
+          <w:color w:val="0070C0"/>
           <w:sz w:val="36"/>
           <w:szCs w:val="36"/>
           <w:lang w:bidi="th-TH"/>
@@ -531,6 +548,8 @@
         </w:rPr>
         <w:t>Article</w:t>
       </w:r>
+      <w:bookmarkStart w:id="0" w:name="_GoBack"/>
+      <w:bookmarkEnd w:id="0"/>
     </w:p>
     <w:p>
       <w:pPr>
@@ -711,16 +730,16 @@
         </w:numPr>
         <w:rPr>
           <w:rFonts w:ascii="TH Sarabun New" w:hAnsi="TH Sarabun New" w:cs="TH Sarabun New"/>
-          <w:color w:val="000000" w:themeColor="text1"/>
-          <w:sz w:val="36"/>
-          <w:szCs w:val="36"/>
-          <w:lang w:bidi="th-TH"/>
-        </w:rPr>
-      </w:pPr>
-      <w:r>
-        <w:rPr>
-          <w:rFonts w:ascii="TH Sarabun New" w:hAnsi="TH Sarabun New" w:cs="TH Sarabun New" w:hint="cs"/>
-          <w:color w:val="000000" w:themeColor="text1"/>
+          <w:color w:val="0070C0"/>
+          <w:sz w:val="36"/>
+          <w:szCs w:val="36"/>
+          <w:lang w:bidi="th-TH"/>
+        </w:rPr>
+      </w:pPr>
+      <w:r>
+        <w:rPr>
+          <w:rFonts w:ascii="TH Sarabun New" w:hAnsi="TH Sarabun New" w:cs="TH Sarabun New" w:hint="cs"/>
+          <w:color w:val="0070C0"/>
           <w:sz w:val="36"/>
           <w:szCs w:val="36"/>
           <w:cs/>
@@ -731,7 +750,7 @@
       <w:r>
         <w:rPr>
           <w:rFonts w:ascii="TH Sarabun New" w:eastAsia="Times New Roman" w:hAnsi="TH Sarabun New" w:cs="TH Sarabun New"/>
-          <w:color w:val="000000" w:themeColor="text1"/>
+          <w:color w:val="0070C0"/>
           <w:sz w:val="36"/>
           <w:szCs w:val="36"/>
         </w:rPr>
@@ -740,7 +759,7 @@
       <w:r>
         <w:rPr>
           <w:rFonts w:ascii="TH Sarabun New" w:eastAsia="Times New Roman" w:hAnsi="TH Sarabun New" w:cs="TH Sarabun New"/>
-          <w:color w:val="000000" w:themeColor="text1"/>
+          <w:color w:val="0070C0"/>
           <w:sz w:val="36"/>
           <w:szCs w:val="36"/>
           <w:lang w:bidi="th-TH"/>
@@ -750,7 +769,7 @@
       <w:r>
         <w:rPr>
           <w:rFonts w:ascii="TH Sarabun New" w:eastAsia="Times New Roman" w:hAnsi="TH Sarabun New" w:cs="TH Sarabun New" w:hint="cs"/>
-          <w:color w:val="000000" w:themeColor="text1"/>
+          <w:color w:val="0070C0"/>
           <w:sz w:val="36"/>
           <w:szCs w:val="36"/>
           <w:cs/>
@@ -761,7 +780,7 @@
       <w:r>
         <w:rPr>
           <w:rFonts w:ascii="TH Sarabun New" w:eastAsia="Times New Roman" w:hAnsi="TH Sarabun New" w:cs="TH Sarabun New"/>
-          <w:color w:val="000000" w:themeColor="text1"/>
+          <w:color w:val="0070C0"/>
           <w:sz w:val="36"/>
           <w:szCs w:val="36"/>
           <w:lang w:bidi="th-TH"/>
@@ -771,7 +790,7 @@
       <w:r>
         <w:rPr>
           <w:rFonts w:ascii="TH Sarabun New" w:eastAsia="Times New Roman" w:hAnsi="TH Sarabun New" w:cs="TH Sarabun New" w:hint="cs"/>
-          <w:color w:val="000000" w:themeColor="text1"/>
+          <w:color w:val="0070C0"/>
           <w:sz w:val="36"/>
           <w:szCs w:val="36"/>
           <w:cs/>
@@ -782,7 +801,7 @@
       <w:r>
         <w:rPr>
           <w:rFonts w:ascii="TH Sarabun New" w:eastAsia="Times New Roman" w:hAnsi="TH Sarabun New" w:cs="TH Sarabun New"/>
-          <w:color w:val="000000" w:themeColor="text1"/>
+          <w:color w:val="0070C0"/>
           <w:sz w:val="36"/>
           <w:szCs w:val="36"/>
           <w:lang w:bidi="th-TH"/>
@@ -952,14 +971,16 @@
         </w:numPr>
         <w:rPr>
           <w:rFonts w:ascii="TH Sarabun New" w:hAnsi="TH Sarabun New" w:cs="TH Sarabun New"/>
-          <w:sz w:val="36"/>
-          <w:szCs w:val="36"/>
-          <w:lang w:bidi="th-TH"/>
-        </w:rPr>
-      </w:pPr>
-      <w:r>
-        <w:rPr>
-          <w:rFonts w:ascii="TH Sarabun New" w:hAnsi="TH Sarabun New" w:cs="TH Sarabun New" w:hint="cs"/>
+          <w:color w:val="0070C0"/>
+          <w:sz w:val="36"/>
+          <w:szCs w:val="36"/>
+          <w:lang w:bidi="th-TH"/>
+        </w:rPr>
+      </w:pPr>
+      <w:r>
+        <w:rPr>
+          <w:rFonts w:ascii="TH Sarabun New" w:hAnsi="TH Sarabun New" w:cs="TH Sarabun New" w:hint="cs"/>
+          <w:color w:val="0070C0"/>
           <w:sz w:val="36"/>
           <w:szCs w:val="36"/>
           <w:cs/>
@@ -970,6 +991,7 @@
       <w:r>
         <w:rPr>
           <w:rFonts w:ascii="TH Sarabun New" w:hAnsi="TH Sarabun New" w:cs="TH Sarabun New"/>
+          <w:color w:val="0070C0"/>
           <w:sz w:val="36"/>
           <w:szCs w:val="36"/>
           <w:lang w:bidi="th-TH"/>
@@ -979,6 +1001,7 @@
       <w:r>
         <w:rPr>
           <w:rFonts w:ascii="TH Sarabun New" w:hAnsi="TH Sarabun New" w:cs="TH Sarabun New" w:hint="cs"/>
+          <w:color w:val="0070C0"/>
           <w:sz w:val="36"/>
           <w:szCs w:val="36"/>
           <w:cs/>
@@ -3208,8 +3231,6 @@
         </w:rPr>
         <w:t>Article</w:t>
       </w:r>
-      <w:bookmarkStart w:id="0" w:name="_GoBack"/>
-      <w:bookmarkEnd w:id="0"/>
     </w:p>
     <w:p>
       <w:pPr>

</xml_diff>

<commit_message>
Create admin panel and update many function.
</commit_message>
<xml_diff>
--- a/soccerrecap/requirement.docx
+++ b/soccerrecap/requirement.docx
@@ -548,8 +548,6 @@
         </w:rPr>
         <w:t>Article</w:t>
       </w:r>
-      <w:bookmarkStart w:id="0" w:name="_GoBack"/>
-      <w:bookmarkEnd w:id="0"/>
     </w:p>
     <w:p>
       <w:pPr>
@@ -1331,14 +1329,16 @@
         </w:numPr>
         <w:rPr>
           <w:rFonts w:ascii="TH Sarabun New" w:hAnsi="TH Sarabun New" w:cs="TH Sarabun New"/>
-          <w:sz w:val="36"/>
-          <w:szCs w:val="36"/>
-          <w:lang w:bidi="th-TH"/>
-        </w:rPr>
-      </w:pPr>
-      <w:r>
-        <w:rPr>
-          <w:rFonts w:ascii="TH Sarabun New" w:hAnsi="TH Sarabun New" w:cs="TH Sarabun New"/>
+          <w:color w:val="0070C0"/>
+          <w:sz w:val="36"/>
+          <w:szCs w:val="36"/>
+          <w:lang w:bidi="th-TH"/>
+        </w:rPr>
+      </w:pPr>
+      <w:r>
+        <w:rPr>
+          <w:rFonts w:ascii="TH Sarabun New" w:hAnsi="TH Sarabun New" w:cs="TH Sarabun New"/>
+          <w:color w:val="0070C0"/>
           <w:sz w:val="36"/>
           <w:szCs w:val="36"/>
           <w:lang w:bidi="th-TH"/>
@@ -1348,6 +1348,7 @@
       <w:r>
         <w:rPr>
           <w:rFonts w:ascii="TH Sarabun New" w:hAnsi="TH Sarabun New" w:cs="TH Sarabun New" w:hint="cs"/>
+          <w:color w:val="0070C0"/>
           <w:sz w:val="36"/>
           <w:szCs w:val="36"/>
           <w:cs/>
@@ -1358,6 +1359,7 @@
       <w:r>
         <w:rPr>
           <w:rFonts w:ascii="TH Sarabun New" w:hAnsi="TH Sarabun New" w:cs="TH Sarabun New"/>
+          <w:color w:val="0070C0"/>
           <w:sz w:val="36"/>
           <w:szCs w:val="36"/>
           <w:lang w:bidi="th-TH"/>
@@ -1367,6 +1369,7 @@
       <w:r>
         <w:rPr>
           <w:rFonts w:ascii="TH Sarabun New" w:hAnsi="TH Sarabun New" w:cs="TH Sarabun New" w:hint="cs"/>
+          <w:color w:val="0070C0"/>
           <w:sz w:val="36"/>
           <w:szCs w:val="36"/>
           <w:cs/>
@@ -1377,6 +1380,7 @@
       <w:r>
         <w:rPr>
           <w:rFonts w:ascii="TH Sarabun New" w:hAnsi="TH Sarabun New" w:cs="TH Sarabun New"/>
+          <w:color w:val="0070C0"/>
           <w:sz w:val="36"/>
           <w:szCs w:val="36"/>
           <w:lang w:bidi="th-TH"/>
@@ -1386,6 +1390,7 @@
       <w:r>
         <w:rPr>
           <w:rFonts w:ascii="TH Sarabun New" w:hAnsi="TH Sarabun New" w:cs="TH Sarabun New" w:hint="cs"/>
+          <w:color w:val="0070C0"/>
           <w:sz w:val="36"/>
           <w:szCs w:val="36"/>
           <w:cs/>
@@ -1396,6 +1401,7 @@
       <w:r>
         <w:rPr>
           <w:rFonts w:ascii="TH Sarabun New" w:hAnsi="TH Sarabun New" w:cs="TH Sarabun New"/>
+          <w:color w:val="0070C0"/>
           <w:sz w:val="36"/>
           <w:szCs w:val="36"/>
           <w:lang w:bidi="th-TH"/>
@@ -1405,6 +1411,7 @@
       <w:r>
         <w:rPr>
           <w:rFonts w:ascii="TH Sarabun New" w:hAnsi="TH Sarabun New" w:cs="TH Sarabun New" w:hint="cs"/>
+          <w:color w:val="0070C0"/>
           <w:sz w:val="36"/>
           <w:szCs w:val="36"/>
           <w:cs/>
@@ -1422,14 +1429,16 @@
         </w:numPr>
         <w:rPr>
           <w:rFonts w:ascii="TH Sarabun New" w:hAnsi="TH Sarabun New" w:cs="TH Sarabun New"/>
-          <w:sz w:val="36"/>
-          <w:szCs w:val="36"/>
-          <w:lang w:bidi="th-TH"/>
-        </w:rPr>
-      </w:pPr>
-      <w:r>
-        <w:rPr>
-          <w:rFonts w:ascii="TH Sarabun New" w:hAnsi="TH Sarabun New" w:cs="TH Sarabun New"/>
+          <w:color w:val="0070C0"/>
+          <w:sz w:val="36"/>
+          <w:szCs w:val="36"/>
+          <w:lang w:bidi="th-TH"/>
+        </w:rPr>
+      </w:pPr>
+      <w:r>
+        <w:rPr>
+          <w:rFonts w:ascii="TH Sarabun New" w:hAnsi="TH Sarabun New" w:cs="TH Sarabun New"/>
+          <w:color w:val="0070C0"/>
           <w:sz w:val="36"/>
           <w:szCs w:val="36"/>
           <w:lang w:bidi="th-TH"/>
@@ -1439,6 +1448,7 @@
       <w:r>
         <w:rPr>
           <w:rFonts w:ascii="TH Sarabun New" w:hAnsi="TH Sarabun New" w:cs="TH Sarabun New" w:hint="cs"/>
+          <w:color w:val="0070C0"/>
           <w:sz w:val="36"/>
           <w:szCs w:val="36"/>
           <w:cs/>
@@ -1449,6 +1459,7 @@
       <w:r>
         <w:rPr>
           <w:rFonts w:ascii="TH Sarabun New" w:hAnsi="TH Sarabun New" w:cs="TH Sarabun New"/>
+          <w:color w:val="0070C0"/>
           <w:sz w:val="36"/>
           <w:szCs w:val="36"/>
           <w:lang w:bidi="th-TH"/>
@@ -1458,6 +1469,7 @@
       <w:r>
         <w:rPr>
           <w:rFonts w:ascii="TH Sarabun New" w:hAnsi="TH Sarabun New" w:cs="TH Sarabun New" w:hint="cs"/>
+          <w:color w:val="0070C0"/>
           <w:sz w:val="36"/>
           <w:szCs w:val="36"/>
           <w:cs/>
@@ -1468,6 +1480,7 @@
       <w:r>
         <w:rPr>
           <w:rFonts w:ascii="TH Sarabun New" w:hAnsi="TH Sarabun New" w:cs="TH Sarabun New" w:hint="cs"/>
+          <w:color w:val="0070C0"/>
           <w:sz w:val="36"/>
           <w:szCs w:val="36"/>
           <w:cs/>
@@ -1950,14 +1963,16 @@
         </w:numPr>
         <w:rPr>
           <w:rFonts w:ascii="TH Sarabun New" w:hAnsi="TH Sarabun New" w:cs="TH Sarabun New"/>
-          <w:sz w:val="36"/>
-          <w:szCs w:val="36"/>
-          <w:lang w:bidi="th-TH"/>
-        </w:rPr>
-      </w:pPr>
-      <w:r>
-        <w:rPr>
-          <w:rFonts w:ascii="TH Sarabun New" w:hAnsi="TH Sarabun New" w:cs="TH Sarabun New" w:hint="cs"/>
+          <w:color w:val="0070C0"/>
+          <w:sz w:val="36"/>
+          <w:szCs w:val="36"/>
+          <w:lang w:bidi="th-TH"/>
+        </w:rPr>
+      </w:pPr>
+      <w:r>
+        <w:rPr>
+          <w:rFonts w:ascii="TH Sarabun New" w:hAnsi="TH Sarabun New" w:cs="TH Sarabun New" w:hint="cs"/>
+          <w:color w:val="0070C0"/>
           <w:sz w:val="36"/>
           <w:szCs w:val="36"/>
           <w:cs/>
@@ -1975,14 +1990,16 @@
         </w:numPr>
         <w:rPr>
           <w:rFonts w:ascii="TH Sarabun New" w:hAnsi="TH Sarabun New" w:cs="TH Sarabun New"/>
-          <w:sz w:val="36"/>
-          <w:szCs w:val="36"/>
-          <w:lang w:bidi="th-TH"/>
-        </w:rPr>
-      </w:pPr>
-      <w:r>
-        <w:rPr>
-          <w:rFonts w:ascii="TH Sarabun New" w:hAnsi="TH Sarabun New" w:cs="TH Sarabun New" w:hint="cs"/>
+          <w:color w:val="0070C0"/>
+          <w:sz w:val="36"/>
+          <w:szCs w:val="36"/>
+          <w:lang w:bidi="th-TH"/>
+        </w:rPr>
+      </w:pPr>
+      <w:r>
+        <w:rPr>
+          <w:rFonts w:ascii="TH Sarabun New" w:hAnsi="TH Sarabun New" w:cs="TH Sarabun New" w:hint="cs"/>
+          <w:color w:val="0070C0"/>
           <w:sz w:val="36"/>
           <w:szCs w:val="36"/>
           <w:cs/>
@@ -1993,6 +2010,7 @@
       <w:r>
         <w:rPr>
           <w:rFonts w:ascii="TH Sarabun New" w:hAnsi="TH Sarabun New" w:cs="TH Sarabun New"/>
+          <w:color w:val="0070C0"/>
           <w:sz w:val="36"/>
           <w:szCs w:val="36"/>
           <w:lang w:bidi="th-TH"/>
@@ -2002,6 +2020,7 @@
       <w:r>
         <w:rPr>
           <w:rFonts w:ascii="TH Sarabun New" w:hAnsi="TH Sarabun New" w:cs="TH Sarabun New" w:hint="cs"/>
+          <w:color w:val="0070C0"/>
           <w:sz w:val="36"/>
           <w:szCs w:val="36"/>
           <w:cs/>
@@ -2012,6 +2031,7 @@
       <w:r>
         <w:rPr>
           <w:rFonts w:ascii="TH Sarabun New" w:hAnsi="TH Sarabun New" w:cs="TH Sarabun New"/>
+          <w:color w:val="0070C0"/>
           <w:sz w:val="36"/>
           <w:szCs w:val="36"/>
           <w:lang w:bidi="th-TH"/>
@@ -2021,6 +2041,7 @@
       <w:r>
         <w:rPr>
           <w:rFonts w:ascii="TH Sarabun New" w:hAnsi="TH Sarabun New" w:cs="TH Sarabun New" w:hint="cs"/>
+          <w:color w:val="0070C0"/>
           <w:sz w:val="36"/>
           <w:szCs w:val="36"/>
           <w:cs/>
@@ -2038,14 +2059,16 @@
         </w:numPr>
         <w:rPr>
           <w:rFonts w:ascii="TH Sarabun New" w:hAnsi="TH Sarabun New" w:cs="TH Sarabun New"/>
-          <w:sz w:val="36"/>
-          <w:szCs w:val="36"/>
-          <w:lang w:bidi="th-TH"/>
-        </w:rPr>
-      </w:pPr>
-      <w:r>
-        <w:rPr>
-          <w:rFonts w:ascii="TH Sarabun New" w:hAnsi="TH Sarabun New" w:cs="TH Sarabun New" w:hint="cs"/>
+          <w:color w:val="0070C0"/>
+          <w:sz w:val="36"/>
+          <w:szCs w:val="36"/>
+          <w:lang w:bidi="th-TH"/>
+        </w:rPr>
+      </w:pPr>
+      <w:r>
+        <w:rPr>
+          <w:rFonts w:ascii="TH Sarabun New" w:hAnsi="TH Sarabun New" w:cs="TH Sarabun New" w:hint="cs"/>
+          <w:color w:val="0070C0"/>
           <w:sz w:val="36"/>
           <w:szCs w:val="36"/>
           <w:cs/>
@@ -2056,6 +2079,7 @@
       <w:r>
         <w:rPr>
           <w:rFonts w:ascii="TH Sarabun New" w:hAnsi="TH Sarabun New" w:cs="TH Sarabun New"/>
+          <w:color w:val="0070C0"/>
           <w:sz w:val="36"/>
           <w:szCs w:val="36"/>
           <w:lang w:bidi="th-TH"/>
@@ -2065,6 +2089,7 @@
       <w:r>
         <w:rPr>
           <w:rFonts w:ascii="TH Sarabun New" w:hAnsi="TH Sarabun New" w:cs="TH Sarabun New" w:hint="cs"/>
+          <w:color w:val="0070C0"/>
           <w:sz w:val="36"/>
           <w:szCs w:val="36"/>
           <w:cs/>
@@ -2135,14 +2160,16 @@
         </w:numPr>
         <w:rPr>
           <w:rFonts w:ascii="TH Sarabun New" w:hAnsi="TH Sarabun New" w:cs="TH Sarabun New"/>
-          <w:sz w:val="36"/>
-          <w:szCs w:val="36"/>
-          <w:lang w:bidi="th-TH"/>
-        </w:rPr>
-      </w:pPr>
-      <w:r>
-        <w:rPr>
-          <w:rFonts w:ascii="TH Sarabun New" w:hAnsi="TH Sarabun New" w:cs="TH Sarabun New" w:hint="cs"/>
+          <w:color w:val="0070C0"/>
+          <w:sz w:val="36"/>
+          <w:szCs w:val="36"/>
+          <w:lang w:bidi="th-TH"/>
+        </w:rPr>
+      </w:pPr>
+      <w:r>
+        <w:rPr>
+          <w:rFonts w:ascii="TH Sarabun New" w:hAnsi="TH Sarabun New" w:cs="TH Sarabun New" w:hint="cs"/>
+          <w:color w:val="0070C0"/>
           <w:sz w:val="36"/>
           <w:szCs w:val="36"/>
           <w:cs/>
@@ -2153,6 +2180,7 @@
       <w:r>
         <w:rPr>
           <w:rFonts w:ascii="TH Sarabun New" w:hAnsi="TH Sarabun New" w:cs="TH Sarabun New"/>
+          <w:color w:val="0070C0"/>
           <w:sz w:val="36"/>
           <w:szCs w:val="36"/>
           <w:lang w:bidi="th-TH"/>
@@ -2162,6 +2190,7 @@
       <w:r>
         <w:rPr>
           <w:rFonts w:ascii="TH Sarabun New" w:hAnsi="TH Sarabun New" w:cs="TH Sarabun New" w:hint="cs"/>
+          <w:color w:val="0070C0"/>
           <w:sz w:val="36"/>
           <w:szCs w:val="36"/>
           <w:cs/>
@@ -2172,6 +2201,7 @@
       <w:r>
         <w:rPr>
           <w:rFonts w:ascii="TH Sarabun New" w:hAnsi="TH Sarabun New" w:cs="TH Sarabun New"/>
+          <w:color w:val="0070C0"/>
           <w:sz w:val="36"/>
           <w:szCs w:val="36"/>
           <w:lang w:bidi="th-TH"/>
@@ -2181,6 +2211,7 @@
       <w:r>
         <w:rPr>
           <w:rFonts w:ascii="TH Sarabun New" w:hAnsi="TH Sarabun New" w:cs="TH Sarabun New" w:hint="cs"/>
+          <w:color w:val="0070C0"/>
           <w:sz w:val="36"/>
           <w:szCs w:val="36"/>
           <w:cs/>
@@ -2191,6 +2222,7 @@
       <w:r>
         <w:rPr>
           <w:rFonts w:ascii="TH Sarabun New" w:hAnsi="TH Sarabun New" w:cs="TH Sarabun New"/>
+          <w:color w:val="0070C0"/>
           <w:sz w:val="36"/>
           <w:szCs w:val="36"/>
           <w:lang w:bidi="th-TH"/>
@@ -2207,14 +2239,16 @@
         </w:numPr>
         <w:rPr>
           <w:rFonts w:ascii="TH Sarabun New" w:hAnsi="TH Sarabun New" w:cs="TH Sarabun New"/>
-          <w:sz w:val="36"/>
-          <w:szCs w:val="36"/>
-          <w:lang w:bidi="th-TH"/>
-        </w:rPr>
-      </w:pPr>
-      <w:r>
-        <w:rPr>
-          <w:rFonts w:ascii="TH Sarabun New" w:hAnsi="TH Sarabun New" w:cs="TH Sarabun New" w:hint="cs"/>
+          <w:color w:val="0070C0"/>
+          <w:sz w:val="36"/>
+          <w:szCs w:val="36"/>
+          <w:lang w:bidi="th-TH"/>
+        </w:rPr>
+      </w:pPr>
+      <w:r>
+        <w:rPr>
+          <w:rFonts w:ascii="TH Sarabun New" w:hAnsi="TH Sarabun New" w:cs="TH Sarabun New" w:hint="cs"/>
+          <w:color w:val="0070C0"/>
           <w:sz w:val="36"/>
           <w:szCs w:val="36"/>
           <w:cs/>
@@ -2225,6 +2259,7 @@
       <w:r>
         <w:rPr>
           <w:rFonts w:ascii="TH Sarabun New" w:hAnsi="TH Sarabun New" w:cs="TH Sarabun New"/>
+          <w:color w:val="0070C0"/>
           <w:sz w:val="36"/>
           <w:szCs w:val="36"/>
           <w:lang w:bidi="th-TH"/>
@@ -2234,6 +2269,7 @@
       <w:r>
         <w:rPr>
           <w:rFonts w:ascii="TH Sarabun New" w:hAnsi="TH Sarabun New" w:cs="TH Sarabun New" w:hint="cs"/>
+          <w:color w:val="0070C0"/>
           <w:sz w:val="36"/>
           <w:szCs w:val="36"/>
           <w:cs/>
@@ -2244,6 +2280,7 @@
       <w:r>
         <w:rPr>
           <w:rFonts w:ascii="TH Sarabun New" w:hAnsi="TH Sarabun New" w:cs="TH Sarabun New"/>
+          <w:color w:val="0070C0"/>
           <w:sz w:val="36"/>
           <w:szCs w:val="36"/>
           <w:lang w:bidi="th-TH"/>
@@ -2253,6 +2290,7 @@
       <w:r>
         <w:rPr>
           <w:rFonts w:ascii="TH Sarabun New" w:hAnsi="TH Sarabun New" w:cs="TH Sarabun New" w:hint="cs"/>
+          <w:color w:val="0070C0"/>
           <w:sz w:val="36"/>
           <w:szCs w:val="36"/>
           <w:cs/>
@@ -2263,6 +2301,7 @@
       <w:r>
         <w:rPr>
           <w:rFonts w:ascii="TH Sarabun New" w:hAnsi="TH Sarabun New" w:cs="TH Sarabun New"/>
+          <w:color w:val="0070C0"/>
           <w:sz w:val="36"/>
           <w:szCs w:val="36"/>
           <w:lang w:bidi="th-TH"/>
@@ -2370,14 +2409,16 @@
         </w:numPr>
         <w:rPr>
           <w:rFonts w:ascii="TH Sarabun New" w:hAnsi="TH Sarabun New" w:cs="TH Sarabun New"/>
-          <w:sz w:val="36"/>
-          <w:szCs w:val="36"/>
-          <w:lang w:bidi="th-TH"/>
-        </w:rPr>
-      </w:pPr>
-      <w:r>
-        <w:rPr>
-          <w:rFonts w:ascii="TH Sarabun New" w:hAnsi="TH Sarabun New" w:cs="TH Sarabun New" w:hint="cs"/>
+          <w:color w:val="0070C0"/>
+          <w:sz w:val="36"/>
+          <w:szCs w:val="36"/>
+          <w:lang w:bidi="th-TH"/>
+        </w:rPr>
+      </w:pPr>
+      <w:r>
+        <w:rPr>
+          <w:rFonts w:ascii="TH Sarabun New" w:hAnsi="TH Sarabun New" w:cs="TH Sarabun New" w:hint="cs"/>
+          <w:color w:val="0070C0"/>
           <w:sz w:val="36"/>
           <w:szCs w:val="36"/>
           <w:cs/>
@@ -2388,6 +2429,7 @@
       <w:r>
         <w:rPr>
           <w:rFonts w:ascii="TH Sarabun New" w:hAnsi="TH Sarabun New" w:cs="TH Sarabun New"/>
+          <w:color w:val="0070C0"/>
           <w:sz w:val="36"/>
           <w:szCs w:val="36"/>
           <w:lang w:bidi="th-TH"/>
@@ -2397,6 +2439,7 @@
       <w:r>
         <w:rPr>
           <w:rFonts w:ascii="TH Sarabun New" w:hAnsi="TH Sarabun New" w:cs="TH Sarabun New" w:hint="cs"/>
+          <w:color w:val="0070C0"/>
           <w:sz w:val="36"/>
           <w:szCs w:val="36"/>
           <w:cs/>
@@ -2407,6 +2450,7 @@
       <w:r>
         <w:rPr>
           <w:rFonts w:ascii="TH Sarabun New" w:hAnsi="TH Sarabun New" w:cs="TH Sarabun New"/>
+          <w:color w:val="0070C0"/>
           <w:sz w:val="36"/>
           <w:szCs w:val="36"/>
           <w:lang w:bidi="th-TH"/>
@@ -2416,6 +2460,7 @@
       <w:r>
         <w:rPr>
           <w:rFonts w:ascii="TH Sarabun New" w:hAnsi="TH Sarabun New" w:cs="TH Sarabun New" w:hint="cs"/>
+          <w:color w:val="0070C0"/>
           <w:sz w:val="36"/>
           <w:szCs w:val="36"/>
           <w:cs/>
@@ -2426,6 +2471,7 @@
       <w:r>
         <w:rPr>
           <w:rFonts w:ascii="TH Sarabun New" w:hAnsi="TH Sarabun New" w:cs="TH Sarabun New"/>
+          <w:color w:val="0070C0"/>
           <w:sz w:val="36"/>
           <w:szCs w:val="36"/>
           <w:lang w:bidi="th-TH"/>
@@ -2435,6 +2481,7 @@
       <w:r>
         <w:rPr>
           <w:rFonts w:ascii="TH Sarabun New" w:hAnsi="TH Sarabun New" w:cs="TH Sarabun New" w:hint="cs"/>
+          <w:color w:val="0070C0"/>
           <w:sz w:val="36"/>
           <w:szCs w:val="36"/>
           <w:cs/>
@@ -2445,6 +2492,7 @@
       <w:r>
         <w:rPr>
           <w:rFonts w:ascii="TH Sarabun New" w:hAnsi="TH Sarabun New" w:cs="TH Sarabun New"/>
+          <w:color w:val="0070C0"/>
           <w:sz w:val="36"/>
           <w:szCs w:val="36"/>
           <w:lang w:bidi="th-TH"/>
@@ -2677,6 +2725,8 @@
         </w:rPr>
         <w:t>)</w:t>
       </w:r>
+      <w:bookmarkStart w:id="0" w:name="_GoBack"/>
+      <w:bookmarkEnd w:id="0"/>
     </w:p>
     <w:p>
       <w:pPr>

</xml_diff>

<commit_message>
Add contact, knowledge, setting newsletter and update etc.
</commit_message>
<xml_diff>
--- a/soccerrecap/requirement.docx
+++ b/soccerrecap/requirement.docx
@@ -1007,6 +1007,8 @@
         </w:rPr>
         <w:t>เราได้</w:t>
       </w:r>
+      <w:bookmarkStart w:id="0" w:name="_GoBack"/>
+      <w:bookmarkEnd w:id="0"/>
     </w:p>
     <w:p>
       <w:pPr>
@@ -1036,14 +1038,16 @@
         </w:numPr>
         <w:rPr>
           <w:rFonts w:ascii="TH Sarabun New" w:hAnsi="TH Sarabun New" w:cs="TH Sarabun New"/>
-          <w:sz w:val="36"/>
-          <w:szCs w:val="36"/>
-          <w:lang w:bidi="th-TH"/>
-        </w:rPr>
-      </w:pPr>
-      <w:r>
-        <w:rPr>
-          <w:rFonts w:ascii="TH Sarabun New" w:hAnsi="TH Sarabun New" w:cs="TH Sarabun New" w:hint="cs"/>
+          <w:color w:val="0070C0"/>
+          <w:sz w:val="36"/>
+          <w:szCs w:val="36"/>
+          <w:lang w:bidi="th-TH"/>
+        </w:rPr>
+      </w:pPr>
+      <w:r>
+        <w:rPr>
+          <w:rFonts w:ascii="TH Sarabun New" w:hAnsi="TH Sarabun New" w:cs="TH Sarabun New" w:hint="cs"/>
+          <w:color w:val="0070C0"/>
           <w:sz w:val="36"/>
           <w:szCs w:val="36"/>
           <w:cs/>
@@ -1054,6 +1058,7 @@
       <w:r>
         <w:rPr>
           <w:rFonts w:ascii="TH Sarabun New" w:hAnsi="TH Sarabun New" w:cs="TH Sarabun New"/>
+          <w:color w:val="0070C0"/>
           <w:sz w:val="36"/>
           <w:szCs w:val="36"/>
           <w:lang w:bidi="th-TH"/>
@@ -1063,6 +1068,7 @@
       <w:r>
         <w:rPr>
           <w:rFonts w:ascii="TH Sarabun New" w:hAnsi="TH Sarabun New" w:cs="TH Sarabun New" w:hint="cs"/>
+          <w:color w:val="0070C0"/>
           <w:sz w:val="36"/>
           <w:szCs w:val="36"/>
           <w:cs/>
@@ -1073,6 +1079,7 @@
       <w:r>
         <w:rPr>
           <w:rFonts w:ascii="TH Sarabun New" w:hAnsi="TH Sarabun New" w:cs="TH Sarabun New" w:hint="cs"/>
+          <w:color w:val="0070C0"/>
           <w:sz w:val="36"/>
           <w:szCs w:val="36"/>
           <w:cs/>
@@ -1083,6 +1090,7 @@
       <w:r>
         <w:rPr>
           <w:rFonts w:ascii="TH Sarabun New" w:hAnsi="TH Sarabun New" w:cs="TH Sarabun New"/>
+          <w:color w:val="0070C0"/>
           <w:sz w:val="36"/>
           <w:szCs w:val="36"/>
           <w:lang w:bidi="th-TH"/>
@@ -1092,6 +1100,7 @@
       <w:r>
         <w:rPr>
           <w:rFonts w:ascii="TH Sarabun New" w:hAnsi="TH Sarabun New" w:cs="TH Sarabun New" w:hint="cs"/>
+          <w:color w:val="0070C0"/>
           <w:sz w:val="36"/>
           <w:szCs w:val="36"/>
           <w:cs/>
@@ -1102,6 +1111,7 @@
       <w:r>
         <w:rPr>
           <w:rFonts w:ascii="TH Sarabun New" w:hAnsi="TH Sarabun New" w:cs="TH Sarabun New" w:hint="cs"/>
+          <w:color w:val="0070C0"/>
           <w:sz w:val="36"/>
           <w:szCs w:val="36"/>
           <w:cs/>
@@ -1498,14 +1508,16 @@
         </w:numPr>
         <w:rPr>
           <w:rFonts w:ascii="TH Sarabun New" w:hAnsi="TH Sarabun New" w:cs="TH Sarabun New"/>
-          <w:sz w:val="36"/>
-          <w:szCs w:val="36"/>
-          <w:lang w:bidi="th-TH"/>
-        </w:rPr>
-      </w:pPr>
-      <w:r>
-        <w:rPr>
-          <w:rFonts w:ascii="TH Sarabun New" w:hAnsi="TH Sarabun New" w:cs="TH Sarabun New"/>
+          <w:color w:val="0070C0"/>
+          <w:sz w:val="36"/>
+          <w:szCs w:val="36"/>
+          <w:lang w:bidi="th-TH"/>
+        </w:rPr>
+      </w:pPr>
+      <w:r>
+        <w:rPr>
+          <w:rFonts w:ascii="TH Sarabun New" w:hAnsi="TH Sarabun New" w:cs="TH Sarabun New"/>
+          <w:color w:val="0070C0"/>
           <w:sz w:val="36"/>
           <w:szCs w:val="36"/>
           <w:lang w:bidi="th-TH"/>
@@ -1515,6 +1527,7 @@
       <w:r>
         <w:rPr>
           <w:rFonts w:ascii="TH Sarabun New" w:hAnsi="TH Sarabun New" w:cs="TH Sarabun New" w:hint="cs"/>
+          <w:color w:val="0070C0"/>
           <w:sz w:val="36"/>
           <w:szCs w:val="36"/>
           <w:cs/>
@@ -1525,6 +1538,7 @@
       <w:r>
         <w:rPr>
           <w:rFonts w:ascii="TH Sarabun New" w:hAnsi="TH Sarabun New" w:cs="TH Sarabun New"/>
+          <w:color w:val="0070C0"/>
           <w:sz w:val="36"/>
           <w:szCs w:val="36"/>
           <w:lang w:bidi="th-TH"/>
@@ -1534,6 +1548,7 @@
       <w:r>
         <w:rPr>
           <w:rFonts w:ascii="TH Sarabun New" w:hAnsi="TH Sarabun New" w:cs="TH Sarabun New" w:hint="cs"/>
+          <w:color w:val="0070C0"/>
           <w:sz w:val="36"/>
           <w:szCs w:val="36"/>
           <w:cs/>
@@ -1544,6 +1559,7 @@
       <w:r>
         <w:rPr>
           <w:rFonts w:ascii="TH Sarabun New" w:hAnsi="TH Sarabun New" w:cs="TH Sarabun New"/>
+          <w:color w:val="0070C0"/>
           <w:sz w:val="36"/>
           <w:szCs w:val="36"/>
           <w:lang w:bidi="th-TH"/>
@@ -1560,14 +1576,16 @@
         </w:numPr>
         <w:rPr>
           <w:rFonts w:ascii="TH Sarabun New" w:hAnsi="TH Sarabun New" w:cs="TH Sarabun New"/>
-          <w:sz w:val="36"/>
-          <w:szCs w:val="36"/>
-          <w:lang w:bidi="th-TH"/>
-        </w:rPr>
-      </w:pPr>
-      <w:r>
-        <w:rPr>
-          <w:rFonts w:ascii="TH Sarabun New" w:hAnsi="TH Sarabun New" w:cs="TH Sarabun New"/>
+          <w:color w:val="0070C0"/>
+          <w:sz w:val="36"/>
+          <w:szCs w:val="36"/>
+          <w:lang w:bidi="th-TH"/>
+        </w:rPr>
+      </w:pPr>
+      <w:r>
+        <w:rPr>
+          <w:rFonts w:ascii="TH Sarabun New" w:hAnsi="TH Sarabun New" w:cs="TH Sarabun New"/>
+          <w:color w:val="0070C0"/>
           <w:sz w:val="36"/>
           <w:szCs w:val="36"/>
           <w:lang w:bidi="th-TH"/>
@@ -1577,6 +1595,7 @@
       <w:r>
         <w:rPr>
           <w:rFonts w:ascii="TH Sarabun New" w:hAnsi="TH Sarabun New" w:cs="TH Sarabun New" w:hint="cs"/>
+          <w:color w:val="0070C0"/>
           <w:sz w:val="36"/>
           <w:szCs w:val="36"/>
           <w:cs/>
@@ -2509,14 +2528,16 @@
         </w:numPr>
         <w:rPr>
           <w:rFonts w:ascii="TH Sarabun New" w:hAnsi="TH Sarabun New" w:cs="TH Sarabun New"/>
-          <w:sz w:val="36"/>
-          <w:szCs w:val="36"/>
-          <w:lang w:bidi="th-TH"/>
-        </w:rPr>
-      </w:pPr>
-      <w:r>
-        <w:rPr>
-          <w:rFonts w:ascii="TH Sarabun New" w:hAnsi="TH Sarabun New" w:cs="TH Sarabun New" w:hint="cs"/>
+          <w:color w:val="0070C0"/>
+          <w:sz w:val="36"/>
+          <w:szCs w:val="36"/>
+          <w:lang w:bidi="th-TH"/>
+        </w:rPr>
+      </w:pPr>
+      <w:r>
+        <w:rPr>
+          <w:rFonts w:ascii="TH Sarabun New" w:hAnsi="TH Sarabun New" w:cs="TH Sarabun New" w:hint="cs"/>
+          <w:color w:val="0070C0"/>
           <w:sz w:val="36"/>
           <w:szCs w:val="36"/>
           <w:cs/>
@@ -2527,97 +2548,99 @@
       <w:r>
         <w:rPr>
           <w:rFonts w:ascii="TH Sarabun New" w:eastAsia="Times New Roman" w:hAnsi="TH Sarabun New" w:cs="TH Sarabun New"/>
-          <w:sz w:val="36"/>
-          <w:szCs w:val="36"/>
-        </w:rPr>
-        <w:t>K</w:t>
+          <w:color w:val="0070C0"/>
+          <w:sz w:val="36"/>
+          <w:szCs w:val="36"/>
+        </w:rPr>
+        <w:t>Knowledge</w:t>
       </w:r>
       <w:r>
         <w:rPr>
           <w:rFonts w:ascii="TH Sarabun New" w:eastAsia="Times New Roman" w:hAnsi="TH Sarabun New" w:cs="TH Sarabun New"/>
-          <w:sz w:val="36"/>
-          <w:szCs w:val="36"/>
-        </w:rPr>
-        <w:t>nowledge</w:t>
+          <w:color w:val="0070C0"/>
+          <w:sz w:val="36"/>
+          <w:szCs w:val="36"/>
+        </w:rPr>
+        <w:t xml:space="preserve"> </w:t>
+      </w:r>
+      <w:r>
+        <w:rPr>
+          <w:rFonts w:ascii="TH Sarabun New" w:eastAsia="Times New Roman" w:hAnsi="TH Sarabun New" w:cs="TH Sarabun New" w:hint="cs"/>
+          <w:color w:val="0070C0"/>
+          <w:sz w:val="36"/>
+          <w:szCs w:val="36"/>
+          <w:cs/>
+          <w:lang w:bidi="th-TH"/>
+        </w:rPr>
+        <w:t xml:space="preserve">ได้ </w:t>
       </w:r>
       <w:r>
         <w:rPr>
           <w:rFonts w:ascii="TH Sarabun New" w:eastAsia="Times New Roman" w:hAnsi="TH Sarabun New" w:cs="TH Sarabun New"/>
-          <w:sz w:val="36"/>
-          <w:szCs w:val="36"/>
-        </w:rPr>
-        <w:t xml:space="preserve"> </w:t>
+          <w:color w:val="0070C0"/>
+          <w:sz w:val="36"/>
+          <w:szCs w:val="36"/>
+          <w:lang w:bidi="th-TH"/>
+        </w:rPr>
+        <w:t>(</w:t>
       </w:r>
       <w:r>
         <w:rPr>
           <w:rFonts w:ascii="TH Sarabun New" w:eastAsia="Times New Roman" w:hAnsi="TH Sarabun New" w:cs="TH Sarabun New" w:hint="cs"/>
-          <w:sz w:val="36"/>
-          <w:szCs w:val="36"/>
-          <w:cs/>
-          <w:lang w:bidi="th-TH"/>
-        </w:rPr>
-        <w:t xml:space="preserve">ได้ </w:t>
+          <w:color w:val="0070C0"/>
+          <w:sz w:val="36"/>
+          <w:szCs w:val="36"/>
+          <w:cs/>
+          <w:lang w:bidi="th-TH"/>
+        </w:rPr>
+        <w:t>เพิ่ม</w:t>
       </w:r>
       <w:r>
         <w:rPr>
           <w:rFonts w:ascii="TH Sarabun New" w:eastAsia="Times New Roman" w:hAnsi="TH Sarabun New" w:cs="TH Sarabun New"/>
-          <w:sz w:val="36"/>
-          <w:szCs w:val="36"/>
-          <w:lang w:bidi="th-TH"/>
-        </w:rPr>
-        <w:t>(</w:t>
+          <w:color w:val="0070C0"/>
+          <w:sz w:val="36"/>
+          <w:szCs w:val="36"/>
+          <w:lang w:bidi="th-TH"/>
+        </w:rPr>
+        <w:t xml:space="preserve">, </w:t>
       </w:r>
       <w:r>
         <w:rPr>
           <w:rFonts w:ascii="TH Sarabun New" w:eastAsia="Times New Roman" w:hAnsi="TH Sarabun New" w:cs="TH Sarabun New" w:hint="cs"/>
-          <w:sz w:val="36"/>
-          <w:szCs w:val="36"/>
-          <w:cs/>
-          <w:lang w:bidi="th-TH"/>
-        </w:rPr>
-        <w:t>เพิ่ม</w:t>
+          <w:color w:val="0070C0"/>
+          <w:sz w:val="36"/>
+          <w:szCs w:val="36"/>
+          <w:cs/>
+          <w:lang w:bidi="th-TH"/>
+        </w:rPr>
+        <w:t xml:space="preserve">ลบ </w:t>
       </w:r>
       <w:r>
         <w:rPr>
           <w:rFonts w:ascii="TH Sarabun New" w:eastAsia="Times New Roman" w:hAnsi="TH Sarabun New" w:cs="TH Sarabun New"/>
-          <w:sz w:val="36"/>
-          <w:szCs w:val="36"/>
-          <w:lang w:bidi="th-TH"/>
-        </w:rPr>
-        <w:t xml:space="preserve">, </w:t>
+          <w:color w:val="0070C0"/>
+          <w:sz w:val="36"/>
+          <w:szCs w:val="36"/>
+          <w:lang w:bidi="th-TH"/>
+        </w:rPr>
+        <w:t xml:space="preserve">Tag </w:t>
       </w:r>
       <w:r>
         <w:rPr>
           <w:rFonts w:ascii="TH Sarabun New" w:eastAsia="Times New Roman" w:hAnsi="TH Sarabun New" w:cs="TH Sarabun New" w:hint="cs"/>
-          <w:sz w:val="36"/>
-          <w:szCs w:val="36"/>
-          <w:cs/>
-          <w:lang w:bidi="th-TH"/>
-        </w:rPr>
-        <w:t xml:space="preserve">ลบ </w:t>
+          <w:color w:val="0070C0"/>
+          <w:sz w:val="36"/>
+          <w:szCs w:val="36"/>
+          <w:cs/>
+          <w:lang w:bidi="th-TH"/>
+        </w:rPr>
+        <w:t xml:space="preserve">แสดงบน </w:t>
       </w:r>
       <w:r>
         <w:rPr>
           <w:rFonts w:ascii="TH Sarabun New" w:eastAsia="Times New Roman" w:hAnsi="TH Sarabun New" w:cs="TH Sarabun New"/>
-          <w:sz w:val="36"/>
-          <w:szCs w:val="36"/>
-          <w:lang w:bidi="th-TH"/>
-        </w:rPr>
-        <w:t xml:space="preserve">Tag </w:t>
-      </w:r>
-      <w:r>
-        <w:rPr>
-          <w:rFonts w:ascii="TH Sarabun New" w:eastAsia="Times New Roman" w:hAnsi="TH Sarabun New" w:cs="TH Sarabun New" w:hint="cs"/>
-          <w:sz w:val="36"/>
-          <w:szCs w:val="36"/>
-          <w:cs/>
-          <w:lang w:bidi="th-TH"/>
-        </w:rPr>
-        <w:t xml:space="preserve">แสดงบน </w:t>
-      </w:r>
-      <w:r>
-        <w:rPr>
-          <w:rFonts w:ascii="TH Sarabun New" w:eastAsia="Times New Roman" w:hAnsi="TH Sarabun New" w:cs="TH Sarabun New"/>
+          <w:color w:val="0070C0"/>
           <w:sz w:val="36"/>
           <w:szCs w:val="36"/>
           <w:lang w:bidi="th-TH"/>
@@ -2634,14 +2657,16 @@
         </w:numPr>
         <w:rPr>
           <w:rFonts w:ascii="TH Sarabun New" w:hAnsi="TH Sarabun New" w:cs="TH Sarabun New"/>
-          <w:sz w:val="36"/>
-          <w:szCs w:val="36"/>
-          <w:lang w:bidi="th-TH"/>
-        </w:rPr>
-      </w:pPr>
-      <w:r>
-        <w:rPr>
-          <w:rFonts w:ascii="TH Sarabun New" w:hAnsi="TH Sarabun New" w:cs="TH Sarabun New"/>
+          <w:color w:val="0070C0"/>
+          <w:sz w:val="36"/>
+          <w:szCs w:val="36"/>
+          <w:lang w:bidi="th-TH"/>
+        </w:rPr>
+      </w:pPr>
+      <w:r>
+        <w:rPr>
+          <w:rFonts w:ascii="TH Sarabun New" w:hAnsi="TH Sarabun New" w:cs="TH Sarabun New"/>
+          <w:color w:val="0070C0"/>
           <w:sz w:val="36"/>
           <w:szCs w:val="36"/>
           <w:lang w:bidi="th-TH"/>
@@ -2651,6 +2676,7 @@
       <w:r>
         <w:rPr>
           <w:rFonts w:ascii="TH Sarabun New" w:hAnsi="TH Sarabun New" w:cs="TH Sarabun New" w:hint="cs"/>
+          <w:color w:val="0070C0"/>
           <w:sz w:val="36"/>
           <w:szCs w:val="36"/>
           <w:cs/>
@@ -2661,6 +2687,7 @@
       <w:r>
         <w:rPr>
           <w:rFonts w:ascii="TH Sarabun New" w:hAnsi="TH Sarabun New" w:cs="TH Sarabun New" w:hint="cs"/>
+          <w:color w:val="0070C0"/>
           <w:sz w:val="36"/>
           <w:szCs w:val="36"/>
           <w:cs/>
@@ -2671,6 +2698,7 @@
       <w:r>
         <w:rPr>
           <w:rFonts w:ascii="TH Sarabun New" w:hAnsi="TH Sarabun New" w:cs="TH Sarabun New" w:hint="cs"/>
+          <w:color w:val="0070C0"/>
           <w:sz w:val="36"/>
           <w:szCs w:val="36"/>
           <w:cs/>
@@ -2681,6 +2709,7 @@
       <w:r>
         <w:rPr>
           <w:rFonts w:ascii="TH Sarabun New" w:hAnsi="TH Sarabun New" w:cs="TH Sarabun New"/>
+          <w:color w:val="0070C0"/>
           <w:sz w:val="36"/>
           <w:szCs w:val="36"/>
           <w:lang w:bidi="th-TH"/>
@@ -2690,6 +2719,7 @@
       <w:r>
         <w:rPr>
           <w:rFonts w:ascii="TH Sarabun New" w:hAnsi="TH Sarabun New" w:cs="TH Sarabun New" w:hint="cs"/>
+          <w:color w:val="0070C0"/>
           <w:sz w:val="36"/>
           <w:szCs w:val="36"/>
           <w:cs/>
@@ -2700,6 +2730,7 @@
       <w:r>
         <w:rPr>
           <w:rFonts w:ascii="TH Sarabun New" w:hAnsi="TH Sarabun New" w:cs="TH Sarabun New"/>
+          <w:color w:val="0070C0"/>
           <w:sz w:val="36"/>
           <w:szCs w:val="36"/>
           <w:lang w:bidi="th-TH"/>
@@ -2709,6 +2740,7 @@
       <w:r>
         <w:rPr>
           <w:rFonts w:ascii="TH Sarabun New" w:hAnsi="TH Sarabun New" w:cs="TH Sarabun New" w:hint="cs"/>
+          <w:color w:val="0070C0"/>
           <w:sz w:val="36"/>
           <w:szCs w:val="36"/>
           <w:cs/>
@@ -2719,14 +2751,13 @@
       <w:r>
         <w:rPr>
           <w:rFonts w:ascii="TH Sarabun New" w:hAnsi="TH Sarabun New" w:cs="TH Sarabun New"/>
+          <w:color w:val="0070C0"/>
           <w:sz w:val="36"/>
           <w:szCs w:val="36"/>
           <w:lang w:bidi="th-TH"/>
         </w:rPr>
         <w:t>)</w:t>
       </w:r>
-      <w:bookmarkStart w:id="0" w:name="_GoBack"/>
-      <w:bookmarkEnd w:id="0"/>
     </w:p>
     <w:p>
       <w:pPr>

</xml_diff>

<commit_message>
Fix critical bug image, change storage upload to normal upload and add features.
</commit_message>
<xml_diff>
--- a/soccerrecap/requirement.docx
+++ b/soccerrecap/requirement.docx
@@ -1007,8 +1007,6 @@
         </w:rPr>
         <w:t>เราได้</w:t>
       </w:r>
-      <w:bookmarkStart w:id="0" w:name="_GoBack"/>
-      <w:bookmarkEnd w:id="0"/>
     </w:p>
     <w:p>
       <w:pPr>
@@ -2116,6 +2114,8 @@
         </w:rPr>
         <w:t>ของบทความได้</w:t>
       </w:r>
+      <w:bookmarkStart w:id="0" w:name="_GoBack"/>
+      <w:bookmarkEnd w:id="0"/>
     </w:p>
     <w:p>
       <w:pPr>
@@ -2337,14 +2337,16 @@
         </w:numPr>
         <w:rPr>
           <w:rFonts w:ascii="TH Sarabun New" w:hAnsi="TH Sarabun New" w:cs="TH Sarabun New"/>
-          <w:sz w:val="36"/>
-          <w:szCs w:val="36"/>
-          <w:lang w:bidi="th-TH"/>
-        </w:rPr>
-      </w:pPr>
-      <w:r>
-        <w:rPr>
-          <w:rFonts w:ascii="TH Sarabun New" w:hAnsi="TH Sarabun New" w:cs="TH Sarabun New" w:hint="cs"/>
+          <w:color w:val="0070C0"/>
+          <w:sz w:val="36"/>
+          <w:szCs w:val="36"/>
+          <w:lang w:bidi="th-TH"/>
+        </w:rPr>
+      </w:pPr>
+      <w:r>
+        <w:rPr>
+          <w:rFonts w:ascii="TH Sarabun New" w:hAnsi="TH Sarabun New" w:cs="TH Sarabun New" w:hint="cs"/>
+          <w:color w:val="0070C0"/>
           <w:sz w:val="36"/>
           <w:szCs w:val="36"/>
           <w:cs/>
@@ -2355,6 +2357,7 @@
       <w:r>
         <w:rPr>
           <w:rFonts w:ascii="TH Sarabun New" w:hAnsi="TH Sarabun New" w:cs="TH Sarabun New"/>
+          <w:color w:val="0070C0"/>
           <w:sz w:val="36"/>
           <w:szCs w:val="36"/>
           <w:lang w:bidi="th-TH"/>
@@ -2364,6 +2367,7 @@
       <w:r>
         <w:rPr>
           <w:rFonts w:ascii="TH Sarabun New" w:hAnsi="TH Sarabun New" w:cs="TH Sarabun New" w:hint="cs"/>
+          <w:color w:val="0070C0"/>
           <w:sz w:val="36"/>
           <w:szCs w:val="36"/>
           <w:cs/>
@@ -2374,6 +2378,7 @@
       <w:r>
         <w:rPr>
           <w:rFonts w:ascii="TH Sarabun New" w:hAnsi="TH Sarabun New" w:cs="TH Sarabun New"/>
+          <w:color w:val="0070C0"/>
           <w:sz w:val="36"/>
           <w:szCs w:val="36"/>
           <w:lang w:bidi="th-TH"/>
@@ -2383,6 +2388,7 @@
       <w:r>
         <w:rPr>
           <w:rFonts w:ascii="TH Sarabun New" w:hAnsi="TH Sarabun New" w:cs="TH Sarabun New" w:hint="cs"/>
+          <w:color w:val="0070C0"/>
           <w:sz w:val="36"/>
           <w:szCs w:val="36"/>
           <w:cs/>
@@ -2393,6 +2399,7 @@
       <w:r>
         <w:rPr>
           <w:rFonts w:ascii="TH Sarabun New" w:hAnsi="TH Sarabun New" w:cs="TH Sarabun New"/>
+          <w:color w:val="0070C0"/>
           <w:sz w:val="36"/>
           <w:szCs w:val="36"/>
           <w:lang w:bidi="th-TH"/>
@@ -2402,6 +2409,7 @@
       <w:r>
         <w:rPr>
           <w:rFonts w:ascii="TH Sarabun New" w:hAnsi="TH Sarabun New" w:cs="TH Sarabun New" w:hint="cs"/>
+          <w:color w:val="0070C0"/>
           <w:sz w:val="36"/>
           <w:szCs w:val="36"/>
           <w:cs/>
@@ -2412,6 +2420,7 @@
       <w:r>
         <w:rPr>
           <w:rFonts w:ascii="TH Sarabun New" w:hAnsi="TH Sarabun New" w:cs="TH Sarabun New"/>
+          <w:color w:val="0070C0"/>
           <w:sz w:val="36"/>
           <w:szCs w:val="36"/>
           <w:lang w:bidi="th-TH"/>
@@ -2781,11 +2790,23 @@
           <w:cs/>
           <w:lang w:bidi="th-TH"/>
         </w:rPr>
-        <w:t xml:space="preserve"> สามารถปักหมุดบทความเวลาเข้าไปดู </w:t>
-      </w:r>
-      <w:r>
-        <w:rPr>
-          <w:rFonts w:ascii="TH Sarabun New" w:hAnsi="TH Sarabun New" w:cs="TH Sarabun New"/>
+        <w:t xml:space="preserve"> </w:t>
+      </w:r>
+      <w:r>
+        <w:rPr>
+          <w:rFonts w:ascii="TH Sarabun New" w:hAnsi="TH Sarabun New" w:cs="TH Sarabun New" w:hint="cs"/>
+          <w:color w:val="0070C0"/>
+          <w:sz w:val="36"/>
+          <w:szCs w:val="36"/>
+          <w:cs/>
+          <w:lang w:bidi="th-TH"/>
+        </w:rPr>
+        <w:t xml:space="preserve">สามารถปักหมุดบทความเวลาเข้าไปดู </w:t>
+      </w:r>
+      <w:r>
+        <w:rPr>
+          <w:rFonts w:ascii="TH Sarabun New" w:hAnsi="TH Sarabun New" w:cs="TH Sarabun New"/>
+          <w:color w:val="0070C0"/>
           <w:sz w:val="36"/>
           <w:szCs w:val="36"/>
           <w:lang w:bidi="th-TH"/>
@@ -2795,6 +2816,7 @@
       <w:r>
         <w:rPr>
           <w:rFonts w:ascii="TH Sarabun New" w:hAnsi="TH Sarabun New" w:cs="TH Sarabun New" w:hint="cs"/>
+          <w:color w:val="0070C0"/>
           <w:sz w:val="36"/>
           <w:szCs w:val="36"/>
           <w:cs/>
@@ -2805,6 +2827,7 @@
       <w:r>
         <w:rPr>
           <w:rFonts w:ascii="TH Sarabun New" w:hAnsi="TH Sarabun New" w:cs="TH Sarabun New" w:hint="cs"/>
+          <w:color w:val="0070C0"/>
           <w:sz w:val="36"/>
           <w:szCs w:val="36"/>
           <w:cs/>
@@ -2815,6 +2838,7 @@
       <w:r>
         <w:rPr>
           <w:rFonts w:ascii="TH Sarabun New" w:hAnsi="TH Sarabun New" w:cs="TH Sarabun New"/>
+          <w:color w:val="0070C0"/>
           <w:sz w:val="36"/>
           <w:szCs w:val="36"/>
           <w:lang w:bidi="th-TH"/>
@@ -2824,6 +2848,7 @@
       <w:r>
         <w:rPr>
           <w:rFonts w:ascii="TH Sarabun New" w:hAnsi="TH Sarabun New" w:cs="TH Sarabun New" w:hint="cs"/>
+          <w:color w:val="0070C0"/>
           <w:sz w:val="36"/>
           <w:szCs w:val="36"/>
           <w:cs/>
@@ -2834,6 +2859,7 @@
       <w:r>
         <w:rPr>
           <w:rFonts w:ascii="TH Sarabun New" w:hAnsi="TH Sarabun New" w:cs="TH Sarabun New"/>
+          <w:color w:val="0070C0"/>
           <w:sz w:val="36"/>
           <w:szCs w:val="36"/>
           <w:lang w:bidi="th-TH"/>
@@ -2843,6 +2869,7 @@
       <w:r>
         <w:rPr>
           <w:rFonts w:ascii="TH Sarabun New" w:hAnsi="TH Sarabun New" w:cs="TH Sarabun New" w:hint="cs"/>
+          <w:color w:val="0070C0"/>
           <w:sz w:val="36"/>
           <w:szCs w:val="36"/>
           <w:cs/>
@@ -2853,6 +2880,7 @@
       <w:r>
         <w:rPr>
           <w:rFonts w:ascii="TH Sarabun New" w:hAnsi="TH Sarabun New" w:cs="TH Sarabun New"/>
+          <w:color w:val="0070C0"/>
           <w:sz w:val="36"/>
           <w:szCs w:val="36"/>
           <w:lang w:bidi="th-TH"/>
@@ -2862,6 +2890,7 @@
       <w:r>
         <w:rPr>
           <w:rFonts w:ascii="TH Sarabun New" w:hAnsi="TH Sarabun New" w:cs="TH Sarabun New" w:hint="cs"/>
+          <w:color w:val="0070C0"/>
           <w:sz w:val="36"/>
           <w:szCs w:val="36"/>
           <w:cs/>
@@ -2872,6 +2901,7 @@
       <w:r>
         <w:rPr>
           <w:rFonts w:ascii="TH Sarabun New" w:hAnsi="TH Sarabun New" w:cs="TH Sarabun New"/>
+          <w:color w:val="0070C0"/>
           <w:sz w:val="36"/>
           <w:szCs w:val="36"/>
           <w:lang w:bidi="th-TH"/>
@@ -2881,6 +2911,7 @@
       <w:r>
         <w:rPr>
           <w:rFonts w:ascii="TH Sarabun New" w:hAnsi="TH Sarabun New" w:cs="TH Sarabun New" w:hint="cs"/>
+          <w:color w:val="0070C0"/>
           <w:sz w:val="36"/>
           <w:szCs w:val="36"/>
           <w:cs/>
@@ -2891,6 +2922,7 @@
       <w:r>
         <w:rPr>
           <w:rFonts w:ascii="TH Sarabun New" w:hAnsi="TH Sarabun New" w:cs="TH Sarabun New" w:hint="cs"/>
+          <w:color w:val="0070C0"/>
           <w:sz w:val="36"/>
           <w:szCs w:val="36"/>
           <w:cs/>
@@ -2901,6 +2933,7 @@
       <w:r>
         <w:rPr>
           <w:rFonts w:ascii="TH Sarabun New" w:hAnsi="TH Sarabun New" w:cs="TH Sarabun New"/>
+          <w:color w:val="0070C0"/>
           <w:sz w:val="36"/>
           <w:szCs w:val="36"/>
           <w:lang w:bidi="th-TH"/>
@@ -2910,6 +2943,7 @@
       <w:r>
         <w:rPr>
           <w:rFonts w:ascii="TH Sarabun New" w:hAnsi="TH Sarabun New" w:cs="TH Sarabun New" w:hint="cs"/>
+          <w:color w:val="0070C0"/>
           <w:sz w:val="36"/>
           <w:szCs w:val="36"/>
           <w:cs/>
@@ -2920,6 +2954,7 @@
       <w:r>
         <w:rPr>
           <w:rFonts w:ascii="TH Sarabun New" w:hAnsi="TH Sarabun New" w:cs="TH Sarabun New"/>
+          <w:color w:val="0070C0"/>
           <w:sz w:val="36"/>
           <w:szCs w:val="36"/>
           <w:lang w:bidi="th-TH"/>
@@ -5402,6 +5437,18 @@
       <w:u w:val="single"/>
     </w:rPr>
   </w:style>
+  <w:style w:type="character" w:styleId="FollowedHyperlink">
+    <w:name w:val="FollowedHyperlink"/>
+    <w:basedOn w:val="DefaultParagraphFont"/>
+    <w:uiPriority w:val="99"/>
+    <w:semiHidden/>
+    <w:unhideWhenUsed/>
+    <w:rsid w:val="003F6AC0"/>
+    <w:rPr>
+      <w:color w:val="954F72" w:themeColor="followedHyperlink"/>
+      <w:u w:val="single"/>
+    </w:rPr>
+  </w:style>
 </w:styles>
 </file>
 

</xml_diff>

<commit_message>
Add search feature and can sort latest-like tag function.
</commit_message>
<xml_diff>
--- a/soccerrecap/requirement.docx
+++ b/soccerrecap/requirement.docx
@@ -1713,14 +1713,16 @@
         </w:numPr>
         <w:rPr>
           <w:rFonts w:ascii="TH Sarabun New" w:hAnsi="TH Sarabun New" w:cs="TH Sarabun New"/>
-          <w:sz w:val="36"/>
-          <w:szCs w:val="36"/>
-          <w:lang w:bidi="th-TH"/>
-        </w:rPr>
-      </w:pPr>
-      <w:r>
-        <w:rPr>
-          <w:rFonts w:ascii="TH Sarabun New" w:hAnsi="TH Sarabun New" w:cs="TH Sarabun New" w:hint="cs"/>
+          <w:color w:val="0070C0"/>
+          <w:sz w:val="36"/>
+          <w:szCs w:val="36"/>
+          <w:lang w:bidi="th-TH"/>
+        </w:rPr>
+      </w:pPr>
+      <w:r>
+        <w:rPr>
+          <w:rFonts w:ascii="TH Sarabun New" w:hAnsi="TH Sarabun New" w:cs="TH Sarabun New" w:hint="cs"/>
+          <w:color w:val="0070C0"/>
           <w:sz w:val="36"/>
           <w:szCs w:val="36"/>
           <w:cs/>
@@ -1731,6 +1733,7 @@
       <w:r>
         <w:rPr>
           <w:rFonts w:ascii="TH Sarabun New" w:hAnsi="TH Sarabun New" w:cs="TH Sarabun New"/>
+          <w:color w:val="0070C0"/>
           <w:sz w:val="36"/>
           <w:szCs w:val="36"/>
           <w:lang w:bidi="th-TH"/>
@@ -1740,6 +1743,7 @@
       <w:r>
         <w:rPr>
           <w:rFonts w:ascii="TH Sarabun New" w:hAnsi="TH Sarabun New" w:cs="TH Sarabun New" w:hint="cs"/>
+          <w:color w:val="0070C0"/>
           <w:sz w:val="36"/>
           <w:szCs w:val="36"/>
           <w:cs/>
@@ -1750,6 +1754,7 @@
       <w:r>
         <w:rPr>
           <w:rFonts w:ascii="TH Sarabun New" w:hAnsi="TH Sarabun New" w:cs="TH Sarabun New"/>
+          <w:color w:val="0070C0"/>
           <w:sz w:val="36"/>
           <w:szCs w:val="36"/>
           <w:lang w:bidi="th-TH"/>
@@ -1759,6 +1764,7 @@
       <w:r>
         <w:rPr>
           <w:rFonts w:ascii="TH Sarabun New" w:hAnsi="TH Sarabun New" w:cs="TH Sarabun New" w:hint="cs"/>
+          <w:color w:val="0070C0"/>
           <w:sz w:val="36"/>
           <w:szCs w:val="36"/>
           <w:cs/>
@@ -2114,8 +2120,6 @@
         </w:rPr>
         <w:t>ของบทความได้</w:t>
       </w:r>
-      <w:bookmarkStart w:id="0" w:name="_GoBack"/>
-      <w:bookmarkEnd w:id="0"/>
     </w:p>
     <w:p>
       <w:pPr>
@@ -3152,15 +3156,17 @@
       <w:pPr>
         <w:rPr>
           <w:rFonts w:ascii="TH Sarabun New" w:hAnsi="TH Sarabun New" w:cs="TH Sarabun New"/>
-          <w:sz w:val="36"/>
-          <w:szCs w:val="36"/>
-          <w:cs/>
-          <w:lang w:bidi="th-TH"/>
-        </w:rPr>
-      </w:pPr>
-      <w:r>
-        <w:rPr>
-          <w:rFonts w:ascii="TH Sarabun New" w:hAnsi="TH Sarabun New" w:cs="TH Sarabun New"/>
+          <w:color w:val="0070C0"/>
+          <w:sz w:val="36"/>
+          <w:szCs w:val="36"/>
+          <w:cs/>
+          <w:lang w:bidi="th-TH"/>
+        </w:rPr>
+      </w:pPr>
+      <w:r>
+        <w:rPr>
+          <w:rFonts w:ascii="TH Sarabun New" w:hAnsi="TH Sarabun New" w:cs="TH Sarabun New"/>
+          <w:color w:val="0070C0"/>
           <w:sz w:val="36"/>
           <w:szCs w:val="36"/>
           <w:lang w:bidi="th-TH"/>
@@ -3177,14 +3183,16 @@
         </w:numPr>
         <w:rPr>
           <w:rFonts w:ascii="TH Sarabun New" w:hAnsi="TH Sarabun New" w:cs="TH Sarabun New"/>
-          <w:sz w:val="36"/>
-          <w:szCs w:val="36"/>
-          <w:lang w:bidi="th-TH"/>
-        </w:rPr>
-      </w:pPr>
-      <w:r>
-        <w:rPr>
-          <w:rFonts w:ascii="TH Sarabun New" w:hAnsi="TH Sarabun New" w:cs="TH Sarabun New" w:hint="cs"/>
+          <w:color w:val="0070C0"/>
+          <w:sz w:val="36"/>
+          <w:szCs w:val="36"/>
+          <w:lang w:bidi="th-TH"/>
+        </w:rPr>
+      </w:pPr>
+      <w:r>
+        <w:rPr>
+          <w:rFonts w:ascii="TH Sarabun New" w:hAnsi="TH Sarabun New" w:cs="TH Sarabun New" w:hint="cs"/>
+          <w:color w:val="0070C0"/>
           <w:sz w:val="36"/>
           <w:szCs w:val="36"/>
           <w:cs/>
@@ -3195,6 +3203,7 @@
       <w:r>
         <w:rPr>
           <w:rFonts w:ascii="TH Sarabun New" w:hAnsi="TH Sarabun New" w:cs="TH Sarabun New"/>
+          <w:color w:val="0070C0"/>
           <w:sz w:val="36"/>
           <w:szCs w:val="36"/>
           <w:lang w:bidi="th-TH"/>
@@ -3204,6 +3213,7 @@
       <w:r>
         <w:rPr>
           <w:rFonts w:ascii="TH Sarabun New" w:hAnsi="TH Sarabun New" w:cs="TH Sarabun New" w:hint="cs"/>
+          <w:color w:val="0070C0"/>
           <w:sz w:val="36"/>
           <w:szCs w:val="36"/>
           <w:cs/>
@@ -3221,14 +3231,16 @@
         </w:numPr>
         <w:rPr>
           <w:rFonts w:ascii="TH Sarabun New" w:hAnsi="TH Sarabun New" w:cs="TH Sarabun New"/>
-          <w:sz w:val="36"/>
-          <w:szCs w:val="36"/>
-          <w:lang w:bidi="th-TH"/>
-        </w:rPr>
-      </w:pPr>
-      <w:r>
-        <w:rPr>
-          <w:rFonts w:ascii="TH Sarabun New" w:hAnsi="TH Sarabun New" w:cs="TH Sarabun New" w:hint="cs"/>
+          <w:color w:val="0070C0"/>
+          <w:sz w:val="36"/>
+          <w:szCs w:val="36"/>
+          <w:lang w:bidi="th-TH"/>
+        </w:rPr>
+      </w:pPr>
+      <w:r>
+        <w:rPr>
+          <w:rFonts w:ascii="TH Sarabun New" w:hAnsi="TH Sarabun New" w:cs="TH Sarabun New" w:hint="cs"/>
+          <w:color w:val="0070C0"/>
           <w:sz w:val="36"/>
           <w:szCs w:val="36"/>
           <w:cs/>
@@ -3239,6 +3251,7 @@
       <w:r>
         <w:rPr>
           <w:rFonts w:ascii="TH Sarabun New" w:hAnsi="TH Sarabun New" w:cs="TH Sarabun New"/>
+          <w:color w:val="0070C0"/>
           <w:sz w:val="36"/>
           <w:szCs w:val="36"/>
           <w:lang w:bidi="th-TH"/>
@@ -3248,6 +3261,7 @@
       <w:r>
         <w:rPr>
           <w:rFonts w:ascii="TH Sarabun New" w:hAnsi="TH Sarabun New" w:cs="TH Sarabun New" w:hint="cs"/>
+          <w:color w:val="0070C0"/>
           <w:sz w:val="36"/>
           <w:szCs w:val="36"/>
           <w:cs/>
@@ -3265,14 +3279,16 @@
         </w:numPr>
         <w:rPr>
           <w:rFonts w:ascii="TH Sarabun New" w:hAnsi="TH Sarabun New" w:cs="TH Sarabun New"/>
-          <w:sz w:val="36"/>
-          <w:szCs w:val="36"/>
-          <w:lang w:bidi="th-TH"/>
-        </w:rPr>
-      </w:pPr>
-      <w:r>
-        <w:rPr>
-          <w:rFonts w:ascii="TH Sarabun New" w:hAnsi="TH Sarabun New" w:cs="TH Sarabun New" w:hint="cs"/>
+          <w:color w:val="0070C0"/>
+          <w:sz w:val="36"/>
+          <w:szCs w:val="36"/>
+          <w:lang w:bidi="th-TH"/>
+        </w:rPr>
+      </w:pPr>
+      <w:r>
+        <w:rPr>
+          <w:rFonts w:ascii="TH Sarabun New" w:hAnsi="TH Sarabun New" w:cs="TH Sarabun New" w:hint="cs"/>
+          <w:color w:val="0070C0"/>
           <w:sz w:val="36"/>
           <w:szCs w:val="36"/>
           <w:cs/>
@@ -3283,6 +3299,7 @@
       <w:r>
         <w:rPr>
           <w:rFonts w:ascii="TH Sarabun New" w:hAnsi="TH Sarabun New" w:cs="TH Sarabun New"/>
+          <w:color w:val="0070C0"/>
           <w:sz w:val="36"/>
           <w:szCs w:val="36"/>
           <w:lang w:bidi="th-TH"/>
@@ -3292,6 +3309,7 @@
       <w:r>
         <w:rPr>
           <w:rFonts w:ascii="TH Sarabun New" w:hAnsi="TH Sarabun New" w:cs="TH Sarabun New" w:hint="cs"/>
+          <w:color w:val="0070C0"/>
           <w:sz w:val="36"/>
           <w:szCs w:val="36"/>
           <w:cs/>
@@ -3302,6 +3320,7 @@
       <w:r>
         <w:rPr>
           <w:rFonts w:ascii="TH Sarabun New" w:hAnsi="TH Sarabun New" w:cs="TH Sarabun New"/>
+          <w:color w:val="0070C0"/>
           <w:sz w:val="36"/>
           <w:szCs w:val="36"/>
           <w:lang w:bidi="th-TH"/>
@@ -3311,6 +3330,7 @@
       <w:r>
         <w:rPr>
           <w:rFonts w:ascii="TH Sarabun New" w:hAnsi="TH Sarabun New" w:cs="TH Sarabun New" w:hint="cs"/>
+          <w:color w:val="0070C0"/>
           <w:sz w:val="36"/>
           <w:szCs w:val="36"/>
           <w:cs/>
@@ -3592,7 +3612,19 @@
           <w:cs/>
           <w:lang w:bidi="th-TH"/>
         </w:rPr>
-        <w:t>หลังจากขึ้นเดือนใหม่ให้เอาไลค์เดิมมานับต่อโดยเป็นการตัดรอบแต่ละเดือน</w:t>
+        <w:t>หลังจากขึ้นเดือนใหม่ใ</w:t>
+      </w:r>
+      <w:bookmarkStart w:id="0" w:name="_GoBack"/>
+      <w:bookmarkEnd w:id="0"/>
+      <w:r>
+        <w:rPr>
+          <w:rFonts w:ascii="TH Sarabun New" w:hAnsi="TH Sarabun New" w:cs="TH Sarabun New" w:hint="cs"/>
+          <w:sz w:val="36"/>
+          <w:szCs w:val="36"/>
+          <w:cs/>
+          <w:lang w:bidi="th-TH"/>
+        </w:rPr>
+        <w:t>ห้เอาไลค์เดิมมานับต่อโดยเป็นการตัดรอบแต่ละเดือน</w:t>
       </w:r>
     </w:p>
     <w:p>

</xml_diff>

<commit_message>
Add feature top stories.
</commit_message>
<xml_diff>
--- a/soccerrecap/requirement.docx
+++ b/soccerrecap/requirement.docx
@@ -1265,14 +1265,16 @@
         </w:numPr>
         <w:rPr>
           <w:rFonts w:ascii="TH Sarabun New" w:hAnsi="TH Sarabun New" w:cs="TH Sarabun New"/>
-          <w:sz w:val="36"/>
-          <w:szCs w:val="36"/>
-          <w:lang w:bidi="th-TH"/>
-        </w:rPr>
-      </w:pPr>
-      <w:r>
-        <w:rPr>
-          <w:rFonts w:ascii="TH Sarabun New" w:hAnsi="TH Sarabun New" w:cs="TH Sarabun New"/>
+          <w:color w:val="0070C0"/>
+          <w:sz w:val="36"/>
+          <w:szCs w:val="36"/>
+          <w:lang w:bidi="th-TH"/>
+        </w:rPr>
+      </w:pPr>
+      <w:r>
+        <w:rPr>
+          <w:rFonts w:ascii="TH Sarabun New" w:hAnsi="TH Sarabun New" w:cs="TH Sarabun New"/>
+          <w:color w:val="0070C0"/>
           <w:sz w:val="36"/>
           <w:szCs w:val="36"/>
           <w:lang w:bidi="th-TH"/>
@@ -1282,6 +1284,7 @@
       <w:r>
         <w:rPr>
           <w:rFonts w:ascii="TH Sarabun New" w:hAnsi="TH Sarabun New" w:cs="TH Sarabun New" w:hint="cs"/>
+          <w:color w:val="0070C0"/>
           <w:sz w:val="36"/>
           <w:szCs w:val="36"/>
           <w:cs/>
@@ -1292,6 +1295,7 @@
       <w:r>
         <w:rPr>
           <w:rFonts w:ascii="TH Sarabun New" w:hAnsi="TH Sarabun New" w:cs="TH Sarabun New"/>
+          <w:color w:val="0070C0"/>
           <w:sz w:val="36"/>
           <w:szCs w:val="36"/>
           <w:lang w:bidi="th-TH"/>
@@ -1301,6 +1305,7 @@
       <w:r>
         <w:rPr>
           <w:rFonts w:ascii="TH Sarabun New" w:hAnsi="TH Sarabun New" w:cs="TH Sarabun New" w:hint="cs"/>
+          <w:color w:val="0070C0"/>
           <w:sz w:val="36"/>
           <w:szCs w:val="36"/>
           <w:cs/>
@@ -1311,6 +1316,7 @@
       <w:r>
         <w:rPr>
           <w:rFonts w:ascii="TH Sarabun New" w:hAnsi="TH Sarabun New" w:cs="TH Sarabun New"/>
+          <w:color w:val="0070C0"/>
           <w:sz w:val="36"/>
           <w:szCs w:val="36"/>
           <w:lang w:bidi="th-TH"/>
@@ -1320,6 +1326,7 @@
       <w:r>
         <w:rPr>
           <w:rFonts w:ascii="TH Sarabun New" w:hAnsi="TH Sarabun New" w:cs="TH Sarabun New" w:hint="cs"/>
+          <w:color w:val="0070C0"/>
           <w:sz w:val="36"/>
           <w:szCs w:val="36"/>
           <w:cs/>
@@ -1362,7 +1369,20 @@
           <w:cs/>
           <w:lang w:bidi="th-TH"/>
         </w:rPr>
-        <w:t xml:space="preserve">แสดงบทความเฉพาะคนที่เรา </w:t>
+        <w:t>แสดงบท</w:t>
+      </w:r>
+      <w:bookmarkStart w:id="0" w:name="_GoBack"/>
+      <w:bookmarkEnd w:id="0"/>
+      <w:r>
+        <w:rPr>
+          <w:rFonts w:ascii="TH Sarabun New" w:hAnsi="TH Sarabun New" w:cs="TH Sarabun New" w:hint="cs"/>
+          <w:color w:val="0070C0"/>
+          <w:sz w:val="36"/>
+          <w:szCs w:val="36"/>
+          <w:cs/>
+          <w:lang w:bidi="th-TH"/>
+        </w:rPr>
+        <w:t xml:space="preserve">ความเฉพาะคนที่เรา </w:t>
       </w:r>
       <w:r>
         <w:rPr>
@@ -3476,14 +3496,16 @@
       <w:pPr>
         <w:rPr>
           <w:rFonts w:ascii="TH Sarabun New" w:hAnsi="TH Sarabun New" w:cs="TH Sarabun New"/>
-          <w:sz w:val="36"/>
-          <w:szCs w:val="36"/>
-          <w:lang w:bidi="th-TH"/>
-        </w:rPr>
-      </w:pPr>
-      <w:r>
-        <w:rPr>
-          <w:rFonts w:ascii="TH Sarabun New" w:hAnsi="TH Sarabun New" w:cs="TH Sarabun New"/>
+          <w:color w:val="0070C0"/>
+          <w:sz w:val="36"/>
+          <w:szCs w:val="36"/>
+          <w:lang w:bidi="th-TH"/>
+        </w:rPr>
+      </w:pPr>
+      <w:r>
+        <w:rPr>
+          <w:rFonts w:ascii="TH Sarabun New" w:hAnsi="TH Sarabun New" w:cs="TH Sarabun New"/>
+          <w:color w:val="0070C0"/>
           <w:sz w:val="36"/>
           <w:szCs w:val="36"/>
           <w:lang w:bidi="th-TH"/>
@@ -3500,14 +3522,16 @@
         </w:numPr>
         <w:rPr>
           <w:rFonts w:ascii="TH Sarabun New" w:hAnsi="TH Sarabun New" w:cs="TH Sarabun New"/>
-          <w:sz w:val="36"/>
-          <w:szCs w:val="36"/>
-          <w:lang w:bidi="th-TH"/>
-        </w:rPr>
-      </w:pPr>
-      <w:r>
-        <w:rPr>
-          <w:rFonts w:ascii="TH Sarabun New" w:hAnsi="TH Sarabun New" w:cs="TH Sarabun New" w:hint="cs"/>
+          <w:color w:val="0070C0"/>
+          <w:sz w:val="36"/>
+          <w:szCs w:val="36"/>
+          <w:lang w:bidi="th-TH"/>
+        </w:rPr>
+      </w:pPr>
+      <w:r>
+        <w:rPr>
+          <w:rFonts w:ascii="TH Sarabun New" w:hAnsi="TH Sarabun New" w:cs="TH Sarabun New" w:hint="cs"/>
+          <w:color w:val="0070C0"/>
           <w:sz w:val="36"/>
           <w:szCs w:val="36"/>
           <w:cs/>
@@ -3518,6 +3542,7 @@
       <w:r>
         <w:rPr>
           <w:rFonts w:ascii="TH Sarabun New" w:hAnsi="TH Sarabun New" w:cs="TH Sarabun New" w:hint="cs"/>
+          <w:color w:val="0070C0"/>
           <w:sz w:val="36"/>
           <w:szCs w:val="36"/>
           <w:cs/>
@@ -3528,6 +3553,7 @@
       <w:r>
         <w:rPr>
           <w:rFonts w:ascii="TH Sarabun New" w:hAnsi="TH Sarabun New" w:cs="TH Sarabun New"/>
+          <w:color w:val="0070C0"/>
           <w:sz w:val="36"/>
           <w:szCs w:val="36"/>
           <w:lang w:bidi="th-TH"/>
@@ -3537,6 +3563,7 @@
       <w:r>
         <w:rPr>
           <w:rFonts w:ascii="TH Sarabun New" w:hAnsi="TH Sarabun New" w:cs="TH Sarabun New" w:hint="cs"/>
+          <w:color w:val="0070C0"/>
           <w:sz w:val="36"/>
           <w:szCs w:val="36"/>
           <w:cs/>
@@ -3547,6 +3574,7 @@
       <w:r>
         <w:rPr>
           <w:rFonts w:ascii="TH Sarabun New" w:hAnsi="TH Sarabun New" w:cs="TH Sarabun New"/>
+          <w:color w:val="0070C0"/>
           <w:sz w:val="36"/>
           <w:szCs w:val="36"/>
           <w:lang w:bidi="th-TH"/>
@@ -3556,6 +3584,7 @@
       <w:r>
         <w:rPr>
           <w:rFonts w:ascii="TH Sarabun New" w:hAnsi="TH Sarabun New" w:cs="TH Sarabun New" w:hint="cs"/>
+          <w:color w:val="0070C0"/>
           <w:sz w:val="36"/>
           <w:szCs w:val="36"/>
           <w:cs/>
@@ -3566,6 +3595,7 @@
       <w:r>
         <w:rPr>
           <w:rFonts w:ascii="TH Sarabun New" w:hAnsi="TH Sarabun New" w:cs="TH Sarabun New"/>
+          <w:color w:val="0070C0"/>
           <w:sz w:val="36"/>
           <w:szCs w:val="36"/>
           <w:lang w:bidi="th-TH"/>
@@ -3575,6 +3605,7 @@
       <w:r>
         <w:rPr>
           <w:rFonts w:ascii="TH Sarabun New" w:hAnsi="TH Sarabun New" w:cs="TH Sarabun New" w:hint="cs"/>
+          <w:color w:val="0070C0"/>
           <w:sz w:val="36"/>
           <w:szCs w:val="36"/>
           <w:cs/>
@@ -3585,6 +3616,7 @@
       <w:r>
         <w:rPr>
           <w:rFonts w:ascii="TH Sarabun New" w:hAnsi="TH Sarabun New" w:cs="TH Sarabun New"/>
+          <w:color w:val="0070C0"/>
           <w:sz w:val="36"/>
           <w:szCs w:val="36"/>
           <w:lang w:bidi="th-TH"/>
@@ -3597,32 +3629,22 @@
         <w:pStyle w:val="ListParagraph"/>
         <w:rPr>
           <w:rFonts w:ascii="TH Sarabun New" w:hAnsi="TH Sarabun New" w:cs="TH Sarabun New"/>
-          <w:sz w:val="36"/>
-          <w:szCs w:val="36"/>
-          <w:lang w:bidi="th-TH"/>
-        </w:rPr>
-      </w:pPr>
-      <w:r>
-        <w:rPr>
-          <w:rFonts w:ascii="TH Sarabun New" w:hAnsi="TH Sarabun New" w:cs="TH Sarabun New" w:hint="cs"/>
-          <w:sz w:val="36"/>
-          <w:szCs w:val="36"/>
-          <w:cs/>
-          <w:lang w:bidi="th-TH"/>
-        </w:rPr>
-        <w:t>หลังจากขึ้นเดือนใหม่ให้เอ</w:t>
-      </w:r>
-      <w:bookmarkStart w:id="0" w:name="_GoBack"/>
-      <w:bookmarkEnd w:id="0"/>
-      <w:r>
-        <w:rPr>
-          <w:rFonts w:ascii="TH Sarabun New" w:hAnsi="TH Sarabun New" w:cs="TH Sarabun New" w:hint="cs"/>
-          <w:sz w:val="36"/>
-          <w:szCs w:val="36"/>
-          <w:cs/>
-          <w:lang w:bidi="th-TH"/>
-        </w:rPr>
-        <w:t>าไลค์เดิมมานับต่อโดยเป็นการตัดรอบแต่ละเดือน</w:t>
+          <w:color w:val="0070C0"/>
+          <w:sz w:val="36"/>
+          <w:szCs w:val="36"/>
+          <w:lang w:bidi="th-TH"/>
+        </w:rPr>
+      </w:pPr>
+      <w:r>
+        <w:rPr>
+          <w:rFonts w:ascii="TH Sarabun New" w:hAnsi="TH Sarabun New" w:cs="TH Sarabun New" w:hint="cs"/>
+          <w:color w:val="0070C0"/>
+          <w:sz w:val="36"/>
+          <w:szCs w:val="36"/>
+          <w:cs/>
+          <w:lang w:bidi="th-TH"/>
+        </w:rPr>
+        <w:t>หลังจากขึ้นเดือนใหม่ให้เอาไลค์เดิมมานับต่อโดยเป็นการตัดรอบแต่ละเดือน</w:t>
       </w:r>
     </w:p>
     <w:p>

</xml_diff>

<commit_message>
Add live score feature.
</commit_message>
<xml_diff>
--- a/soccerrecap/requirement.docx
+++ b/soccerrecap/requirement.docx
@@ -176,14 +176,16 @@
         </w:numPr>
         <w:rPr>
           <w:rFonts w:ascii="TH Sarabun New" w:hAnsi="TH Sarabun New" w:cs="TH Sarabun New"/>
-          <w:sz w:val="36"/>
-          <w:szCs w:val="36"/>
-          <w:lang w:bidi="th-TH"/>
-        </w:rPr>
-      </w:pPr>
-      <w:r>
-        <w:rPr>
-          <w:rFonts w:ascii="TH Sarabun New" w:hAnsi="TH Sarabun New" w:cs="TH Sarabun New" w:hint="cs"/>
+          <w:color w:val="0070C0"/>
+          <w:sz w:val="36"/>
+          <w:szCs w:val="36"/>
+          <w:lang w:bidi="th-TH"/>
+        </w:rPr>
+      </w:pPr>
+      <w:r>
+        <w:rPr>
+          <w:rFonts w:ascii="TH Sarabun New" w:hAnsi="TH Sarabun New" w:cs="TH Sarabun New" w:hint="cs"/>
+          <w:color w:val="0070C0"/>
           <w:sz w:val="36"/>
           <w:szCs w:val="36"/>
           <w:cs/>
@@ -194,6 +196,7 @@
       <w:r>
         <w:rPr>
           <w:rFonts w:ascii="TH Sarabun New" w:hAnsi="TH Sarabun New" w:cs="TH Sarabun New"/>
+          <w:color w:val="0070C0"/>
           <w:sz w:val="36"/>
           <w:szCs w:val="36"/>
           <w:lang w:bidi="th-TH"/>
@@ -718,8 +721,6 @@
         </w:rPr>
         <w:t>ได้</w:t>
       </w:r>
-      <w:bookmarkStart w:id="0" w:name="_GoBack"/>
-      <w:bookmarkEnd w:id="0"/>
     </w:p>
     <w:p>
       <w:pPr>
@@ -1539,7 +1540,19 @@
           <w:szCs w:val="36"/>
           <w:lang w:bidi="th-TH"/>
         </w:rPr>
-        <w:t xml:space="preserve">Knowledge (Dropdown </w:t>
+        <w:t>Knowledge (Dro</w:t>
+      </w:r>
+      <w:bookmarkStart w:id="0" w:name="_GoBack"/>
+      <w:bookmarkEnd w:id="0"/>
+      <w:r>
+        <w:rPr>
+          <w:rFonts w:ascii="TH Sarabun New" w:hAnsi="TH Sarabun New" w:cs="TH Sarabun New"/>
+          <w:color w:val="0070C0"/>
+          <w:sz w:val="36"/>
+          <w:szCs w:val="36"/>
+          <w:lang w:bidi="th-TH"/>
+        </w:rPr>
+        <w:t xml:space="preserve">pdown </w:t>
       </w:r>
       <w:r>
         <w:rPr>
@@ -1625,14 +1638,16 @@
       <w:pPr>
         <w:rPr>
           <w:rFonts w:ascii="TH Sarabun New" w:hAnsi="TH Sarabun New" w:cs="TH Sarabun New"/>
-          <w:sz w:val="36"/>
-          <w:szCs w:val="36"/>
-          <w:lang w:bidi="th-TH"/>
-        </w:rPr>
-      </w:pPr>
-      <w:r>
-        <w:rPr>
-          <w:rFonts w:ascii="TH Sarabun New" w:hAnsi="TH Sarabun New" w:cs="TH Sarabun New"/>
+          <w:color w:val="0070C0"/>
+          <w:sz w:val="36"/>
+          <w:szCs w:val="36"/>
+          <w:lang w:bidi="th-TH"/>
+        </w:rPr>
+      </w:pPr>
+      <w:r>
+        <w:rPr>
+          <w:rFonts w:ascii="TH Sarabun New" w:hAnsi="TH Sarabun New" w:cs="TH Sarabun New"/>
+          <w:color w:val="0070C0"/>
           <w:sz w:val="36"/>
           <w:szCs w:val="36"/>
           <w:lang w:bidi="th-TH"/>
@@ -1649,14 +1664,16 @@
         </w:numPr>
         <w:rPr>
           <w:rFonts w:ascii="TH Sarabun New" w:hAnsi="TH Sarabun New" w:cs="TH Sarabun New"/>
-          <w:sz w:val="36"/>
-          <w:szCs w:val="36"/>
-          <w:lang w:bidi="th-TH"/>
-        </w:rPr>
-      </w:pPr>
-      <w:r>
-        <w:rPr>
-          <w:rFonts w:ascii="TH Sarabun New" w:hAnsi="TH Sarabun New" w:cs="TH Sarabun New" w:hint="cs"/>
+          <w:color w:val="0070C0"/>
+          <w:sz w:val="36"/>
+          <w:szCs w:val="36"/>
+          <w:lang w:bidi="th-TH"/>
+        </w:rPr>
+      </w:pPr>
+      <w:r>
+        <w:rPr>
+          <w:rFonts w:ascii="TH Sarabun New" w:hAnsi="TH Sarabun New" w:cs="TH Sarabun New" w:hint="cs"/>
+          <w:color w:val="0070C0"/>
           <w:sz w:val="36"/>
           <w:szCs w:val="36"/>
           <w:cs/>
@@ -1667,6 +1684,7 @@
       <w:r>
         <w:rPr>
           <w:rFonts w:ascii="TH Sarabun New" w:hAnsi="TH Sarabun New" w:cs="TH Sarabun New"/>
+          <w:color w:val="0070C0"/>
           <w:sz w:val="36"/>
           <w:szCs w:val="36"/>
           <w:lang w:bidi="th-TH"/>
@@ -1676,6 +1694,7 @@
       <w:r>
         <w:rPr>
           <w:rFonts w:ascii="TH Sarabun New" w:hAnsi="TH Sarabun New" w:cs="TH Sarabun New"/>
+          <w:color w:val="0070C0"/>
           <w:sz w:val="36"/>
           <w:szCs w:val="36"/>
           <w:lang w:bidi="th-TH"/>
@@ -1687,6 +1706,7 @@
           <w:rPr>
             <w:rStyle w:val="Hyperlink"/>
             <w:rFonts w:ascii="TH Sarabun New" w:eastAsia="Times New Roman" w:hAnsi="TH Sarabun New" w:cs="TH Sarabun New"/>
+            <w:color w:val="0070C0"/>
             <w:sz w:val="36"/>
             <w:szCs w:val="36"/>
           </w:rPr>
@@ -1696,6 +1716,7 @@
           <w:rPr>
             <w:rStyle w:val="Hyperlink"/>
             <w:rFonts w:ascii="TH Sarabun New" w:hAnsi="TH Sarabun New" w:cs="TH Sarabun New"/>
+            <w:color w:val="0070C0"/>
             <w:sz w:val="36"/>
             <w:szCs w:val="36"/>
             <w:lang w:bidi="th-TH"/>
@@ -1706,6 +1727,7 @@
       <w:r>
         <w:rPr>
           <w:rFonts w:ascii="TH Sarabun New" w:hAnsi="TH Sarabun New" w:cs="TH Sarabun New"/>
+          <w:color w:val="0070C0"/>
           <w:sz w:val="36"/>
           <w:szCs w:val="36"/>
           <w:lang w:bidi="th-TH"/>
@@ -1715,6 +1737,7 @@
       <w:r>
         <w:rPr>
           <w:rFonts w:ascii="TH Sarabun New" w:hAnsi="TH Sarabun New" w:cs="TH Sarabun New" w:hint="cs"/>
+          <w:color w:val="0070C0"/>
           <w:sz w:val="36"/>
           <w:szCs w:val="36"/>
           <w:cs/>

</xml_diff>

<commit_message>
Add Login with Facebook feature.
</commit_message>
<xml_diff>
--- a/soccerrecap/requirement.docx
+++ b/soccerrecap/requirement.docx
@@ -97,14 +97,16 @@
       <w:pPr>
         <w:rPr>
           <w:rFonts w:ascii="TH Sarabun New" w:hAnsi="TH Sarabun New" w:cs="TH Sarabun New"/>
-          <w:sz w:val="36"/>
-          <w:szCs w:val="36"/>
-          <w:lang w:bidi="th-TH"/>
-        </w:rPr>
-      </w:pPr>
-      <w:r>
-        <w:rPr>
-          <w:rFonts w:ascii="TH Sarabun New" w:hAnsi="TH Sarabun New" w:cs="TH Sarabun New"/>
+          <w:color w:val="0070C0"/>
+          <w:sz w:val="36"/>
+          <w:szCs w:val="36"/>
+          <w:lang w:bidi="th-TH"/>
+        </w:rPr>
+      </w:pPr>
+      <w:r>
+        <w:rPr>
+          <w:rFonts w:ascii="TH Sarabun New" w:hAnsi="TH Sarabun New" w:cs="TH Sarabun New"/>
+          <w:color w:val="0070C0"/>
           <w:sz w:val="36"/>
           <w:szCs w:val="36"/>
           <w:lang w:bidi="th-TH"/>
@@ -121,6 +123,7 @@
         </w:numPr>
         <w:rPr>
           <w:rFonts w:ascii="TH Sarabun New" w:hAnsi="TH Sarabun New" w:cs="TH Sarabun New"/>
+          <w:color w:val="0070C0"/>
           <w:sz w:val="36"/>
           <w:szCs w:val="36"/>
           <w:lang w:bidi="th-TH"/>
@@ -145,20 +148,12 @@
           <w:szCs w:val="36"/>
           <w:lang w:bidi="th-TH"/>
         </w:rPr>
-        <w:t>Email</w:t>
-      </w:r>
-      <w:r>
-        <w:rPr>
-          <w:rFonts w:ascii="TH Sarabun New" w:hAnsi="TH Sarabun New" w:cs="TH Sarabun New"/>
-          <w:sz w:val="36"/>
-          <w:szCs w:val="36"/>
-          <w:lang w:bidi="th-TH"/>
-        </w:rPr>
-        <w:t xml:space="preserve">, Facebook </w:t>
-      </w:r>
-      <w:r>
-        <w:rPr>
-          <w:rFonts w:ascii="TH Sarabun New" w:hAnsi="TH Sarabun New" w:cs="TH Sarabun New" w:hint="cs"/>
+        <w:t xml:space="preserve">Email, Facebook </w:t>
+      </w:r>
+      <w:r>
+        <w:rPr>
+          <w:rFonts w:ascii="TH Sarabun New" w:hAnsi="TH Sarabun New" w:cs="TH Sarabun New" w:hint="cs"/>
+          <w:color w:val="0070C0"/>
           <w:sz w:val="36"/>
           <w:szCs w:val="36"/>
           <w:cs/>
@@ -520,7 +515,20 @@
           <w:cs/>
           <w:lang w:bidi="th-TH"/>
         </w:rPr>
-        <w:t xml:space="preserve">ของบทความทั้งหมด ตำแหน่งถัดจาก </w:t>
+        <w:t>ข</w:t>
+      </w:r>
+      <w:bookmarkStart w:id="0" w:name="_GoBack"/>
+      <w:bookmarkEnd w:id="0"/>
+      <w:r>
+        <w:rPr>
+          <w:rFonts w:ascii="TH Sarabun New" w:hAnsi="TH Sarabun New" w:cs="TH Sarabun New" w:hint="cs"/>
+          <w:color w:val="0070C0"/>
+          <w:sz w:val="36"/>
+          <w:szCs w:val="36"/>
+          <w:cs/>
+          <w:lang w:bidi="th-TH"/>
+        </w:rPr>
+        <w:t xml:space="preserve">องบทความทั้งหมด ตำแหน่งถัดจาก </w:t>
       </w:r>
       <w:r>
         <w:rPr>
@@ -1540,19 +1548,7 @@
           <w:szCs w:val="36"/>
           <w:lang w:bidi="th-TH"/>
         </w:rPr>
-        <w:t>Knowledge (Dro</w:t>
-      </w:r>
-      <w:bookmarkStart w:id="0" w:name="_GoBack"/>
-      <w:bookmarkEnd w:id="0"/>
-      <w:r>
-        <w:rPr>
-          <w:rFonts w:ascii="TH Sarabun New" w:hAnsi="TH Sarabun New" w:cs="TH Sarabun New"/>
-          <w:color w:val="0070C0"/>
-          <w:sz w:val="36"/>
-          <w:szCs w:val="36"/>
-          <w:lang w:bidi="th-TH"/>
-        </w:rPr>
-        <w:t xml:space="preserve">pdown </w:t>
+        <w:t xml:space="preserve">Knowledge (Dropdown </w:t>
       </w:r>
       <w:r>
         <w:rPr>

</xml_diff>

<commit_message>
Add share story with Facebook.
</commit_message>
<xml_diff>
--- a/soccerrecap/requirement.docx
+++ b/soccerrecap/requirement.docx
@@ -56,6 +56,7 @@
           <w:rFonts w:ascii="TH Sarabun New" w:hAnsi="TH Sarabun New" w:cs="TH Sarabun New"/>
           <w:b/>
           <w:bCs/>
+          <w:color w:val="0070C0"/>
           <w:sz w:val="40"/>
           <w:szCs w:val="40"/>
           <w:lang w:bidi="th-TH"/>
@@ -66,6 +67,7 @@
           <w:rFonts w:ascii="TH Sarabun New" w:hAnsi="TH Sarabun New" w:cs="TH Sarabun New" w:hint="cs"/>
           <w:b/>
           <w:bCs/>
+          <w:color w:val="0070C0"/>
           <w:sz w:val="40"/>
           <w:szCs w:val="40"/>
           <w:cs/>
@@ -515,20 +517,7 @@
           <w:cs/>
           <w:lang w:bidi="th-TH"/>
         </w:rPr>
-        <w:t>ข</w:t>
-      </w:r>
-      <w:bookmarkStart w:id="0" w:name="_GoBack"/>
-      <w:bookmarkEnd w:id="0"/>
-      <w:r>
-        <w:rPr>
-          <w:rFonts w:ascii="TH Sarabun New" w:hAnsi="TH Sarabun New" w:cs="TH Sarabun New" w:hint="cs"/>
-          <w:color w:val="0070C0"/>
-          <w:sz w:val="36"/>
-          <w:szCs w:val="36"/>
-          <w:cs/>
-          <w:lang w:bidi="th-TH"/>
-        </w:rPr>
-        <w:t xml:space="preserve">องบทความทั้งหมด ตำแหน่งถัดจาก </w:t>
+        <w:t xml:space="preserve">ของบทความทั้งหมด ตำแหน่งถัดจาก </w:t>
       </w:r>
       <w:r>
         <w:rPr>
@@ -545,14 +534,16 @@
       <w:pPr>
         <w:rPr>
           <w:rFonts w:ascii="TH Sarabun New" w:hAnsi="TH Sarabun New" w:cs="TH Sarabun New"/>
-          <w:sz w:val="36"/>
-          <w:szCs w:val="36"/>
-          <w:lang w:bidi="th-TH"/>
-        </w:rPr>
-      </w:pPr>
-      <w:r>
-        <w:rPr>
-          <w:rFonts w:ascii="TH Sarabun New" w:hAnsi="TH Sarabun New" w:cs="TH Sarabun New"/>
+          <w:color w:val="0070C0"/>
+          <w:sz w:val="36"/>
+          <w:szCs w:val="36"/>
+          <w:lang w:bidi="th-TH"/>
+        </w:rPr>
+      </w:pPr>
+      <w:r>
+        <w:rPr>
+          <w:rFonts w:ascii="TH Sarabun New" w:hAnsi="TH Sarabun New" w:cs="TH Sarabun New"/>
+          <w:color w:val="0070C0"/>
           <w:sz w:val="36"/>
           <w:szCs w:val="36"/>
           <w:lang w:bidi="th-TH"/>
@@ -675,14 +666,16 @@
         </w:numPr>
         <w:rPr>
           <w:rFonts w:ascii="TH Sarabun New" w:hAnsi="TH Sarabun New" w:cs="TH Sarabun New"/>
-          <w:sz w:val="36"/>
-          <w:szCs w:val="36"/>
-          <w:lang w:bidi="th-TH"/>
-        </w:rPr>
-      </w:pPr>
-      <w:r>
-        <w:rPr>
-          <w:rFonts w:ascii="TH Sarabun New" w:hAnsi="TH Sarabun New" w:cs="TH Sarabun New" w:hint="cs"/>
+          <w:color w:val="0070C0"/>
+          <w:sz w:val="36"/>
+          <w:szCs w:val="36"/>
+          <w:lang w:bidi="th-TH"/>
+        </w:rPr>
+      </w:pPr>
+      <w:r>
+        <w:rPr>
+          <w:rFonts w:ascii="TH Sarabun New" w:hAnsi="TH Sarabun New" w:cs="TH Sarabun New" w:hint="cs"/>
+          <w:color w:val="0070C0"/>
           <w:sz w:val="36"/>
           <w:szCs w:val="36"/>
           <w:cs/>
@@ -693,6 +686,7 @@
       <w:r>
         <w:rPr>
           <w:rFonts w:ascii="TH Sarabun New" w:hAnsi="TH Sarabun New" w:cs="TH Sarabun New" w:hint="cs"/>
+          <w:color w:val="0070C0"/>
           <w:sz w:val="36"/>
           <w:szCs w:val="36"/>
           <w:cs/>
@@ -703,6 +697,7 @@
       <w:r>
         <w:rPr>
           <w:rFonts w:ascii="TH Sarabun New" w:hAnsi="TH Sarabun New" w:cs="TH Sarabun New" w:hint="cs"/>
+          <w:color w:val="0070C0"/>
           <w:sz w:val="36"/>
           <w:szCs w:val="36"/>
           <w:cs/>
@@ -713,6 +708,7 @@
       <w:r>
         <w:rPr>
           <w:rFonts w:ascii="TH Sarabun New" w:hAnsi="TH Sarabun New" w:cs="TH Sarabun New"/>
+          <w:color w:val="0070C0"/>
           <w:sz w:val="36"/>
           <w:szCs w:val="36"/>
           <w:lang w:bidi="th-TH"/>
@@ -722,6 +718,7 @@
       <w:r>
         <w:rPr>
           <w:rFonts w:ascii="TH Sarabun New" w:hAnsi="TH Sarabun New" w:cs="TH Sarabun New" w:hint="cs"/>
+          <w:color w:val="0070C0"/>
           <w:sz w:val="36"/>
           <w:szCs w:val="36"/>
           <w:cs/>
@@ -3732,7 +3729,19 @@
           <w:szCs w:val="36"/>
           <w:lang w:bidi="th-TH"/>
         </w:rPr>
-        <w:t xml:space="preserve"> Bookmark </w:t>
+        <w:t xml:space="preserve"> Bookm</w:t>
+      </w:r>
+      <w:bookmarkStart w:id="0" w:name="_GoBack"/>
+      <w:bookmarkEnd w:id="0"/>
+      <w:r>
+        <w:rPr>
+          <w:rFonts w:ascii="TH Sarabun New" w:hAnsi="TH Sarabun New" w:cs="TH Sarabun New"/>
+          <w:color w:val="0070C0"/>
+          <w:sz w:val="36"/>
+          <w:szCs w:val="36"/>
+          <w:lang w:bidi="th-TH"/>
+        </w:rPr>
+        <w:t xml:space="preserve">ark </w:t>
       </w:r>
       <w:r>
         <w:rPr>

</xml_diff>

<commit_message>
Add translate language th-en.
</commit_message>
<xml_diff>
--- a/soccerrecap/requirement.docx
+++ b/soccerrecap/requirement.docx
@@ -3729,7 +3729,49 @@
           <w:szCs w:val="36"/>
           <w:lang w:bidi="th-TH"/>
         </w:rPr>
-        <w:t xml:space="preserve"> Bookm</w:t>
+        <w:t xml:space="preserve"> Bookmark </w:t>
+      </w:r>
+      <w:r>
+        <w:rPr>
+          <w:rFonts w:ascii="TH Sarabun New" w:hAnsi="TH Sarabun New" w:cs="TH Sarabun New" w:hint="cs"/>
+          <w:color w:val="0070C0"/>
+          <w:sz w:val="36"/>
+          <w:szCs w:val="36"/>
+          <w:cs/>
+          <w:lang w:bidi="th-TH"/>
+        </w:rPr>
+        <w:t xml:space="preserve">บทความได้ หากผู้ใช้งานคลิก </w:t>
+      </w:r>
+      <w:r>
+        <w:rPr>
+          <w:rFonts w:ascii="TH Sarabun New" w:hAnsi="TH Sarabun New" w:cs="TH Sarabun New"/>
+          <w:color w:val="0070C0"/>
+          <w:sz w:val="36"/>
+          <w:szCs w:val="36"/>
+          <w:lang w:bidi="th-TH"/>
+        </w:rPr>
+        <w:t xml:space="preserve">Menu Bookmarks </w:t>
+      </w:r>
+      <w:r>
+        <w:rPr>
+          <w:rFonts w:ascii="TH Sarabun New" w:hAnsi="TH Sarabun New" w:cs="TH Sarabun New" w:hint="cs"/>
+          <w:color w:val="0070C0"/>
+          <w:sz w:val="36"/>
+          <w:szCs w:val="36"/>
+          <w:cs/>
+          <w:lang w:bidi="th-TH"/>
+        </w:rPr>
+        <w:t xml:space="preserve">จะแสดงบทความเฉพาะที่ตัวเอง </w:t>
+      </w:r>
+      <w:r>
+        <w:rPr>
+          <w:rFonts w:ascii="TH Sarabun New" w:hAnsi="TH Sarabun New" w:cs="TH Sarabun New"/>
+          <w:color w:val="0070C0"/>
+          <w:sz w:val="36"/>
+          <w:szCs w:val="36"/>
+          <w:lang w:bidi="th-TH"/>
+        </w:rPr>
+        <w:t>B</w:t>
       </w:r>
       <w:bookmarkStart w:id="0" w:name="_GoBack"/>
       <w:bookmarkEnd w:id="0"/>
@@ -3741,49 +3783,7 @@
           <w:szCs w:val="36"/>
           <w:lang w:bidi="th-TH"/>
         </w:rPr>
-        <w:t xml:space="preserve">ark </w:t>
-      </w:r>
-      <w:r>
-        <w:rPr>
-          <w:rFonts w:ascii="TH Sarabun New" w:hAnsi="TH Sarabun New" w:cs="TH Sarabun New" w:hint="cs"/>
-          <w:color w:val="0070C0"/>
-          <w:sz w:val="36"/>
-          <w:szCs w:val="36"/>
-          <w:cs/>
-          <w:lang w:bidi="th-TH"/>
-        </w:rPr>
-        <w:t xml:space="preserve">บทความได้ หากผู้ใช้งานคลิก </w:t>
-      </w:r>
-      <w:r>
-        <w:rPr>
-          <w:rFonts w:ascii="TH Sarabun New" w:hAnsi="TH Sarabun New" w:cs="TH Sarabun New"/>
-          <w:color w:val="0070C0"/>
-          <w:sz w:val="36"/>
-          <w:szCs w:val="36"/>
-          <w:lang w:bidi="th-TH"/>
-        </w:rPr>
-        <w:t xml:space="preserve">Menu Bookmarks </w:t>
-      </w:r>
-      <w:r>
-        <w:rPr>
-          <w:rFonts w:ascii="TH Sarabun New" w:hAnsi="TH Sarabun New" w:cs="TH Sarabun New" w:hint="cs"/>
-          <w:color w:val="0070C0"/>
-          <w:sz w:val="36"/>
-          <w:szCs w:val="36"/>
-          <w:cs/>
-          <w:lang w:bidi="th-TH"/>
-        </w:rPr>
-        <w:t xml:space="preserve">จะแสดงบทความเฉพาะที่ตัวเอง </w:t>
-      </w:r>
-      <w:r>
-        <w:rPr>
-          <w:rFonts w:ascii="TH Sarabun New" w:hAnsi="TH Sarabun New" w:cs="TH Sarabun New"/>
-          <w:color w:val="0070C0"/>
-          <w:sz w:val="36"/>
-          <w:szCs w:val="36"/>
-          <w:lang w:bidi="th-TH"/>
-        </w:rPr>
-        <w:t xml:space="preserve">Bookmark </w:t>
+        <w:t xml:space="preserve">ookmark </w:t>
       </w:r>
       <w:r>
         <w:rPr>
@@ -3811,14 +3811,16 @@
       <w:pPr>
         <w:rPr>
           <w:rFonts w:ascii="TH Sarabun New" w:hAnsi="TH Sarabun New" w:cs="TH Sarabun New"/>
-          <w:sz w:val="36"/>
-          <w:szCs w:val="36"/>
-          <w:lang w:bidi="th-TH"/>
-        </w:rPr>
-      </w:pPr>
-      <w:r>
-        <w:rPr>
-          <w:rFonts w:ascii="TH Sarabun New" w:hAnsi="TH Sarabun New" w:cs="TH Sarabun New"/>
+          <w:color w:val="0070C0"/>
+          <w:sz w:val="36"/>
+          <w:szCs w:val="36"/>
+          <w:lang w:bidi="th-TH"/>
+        </w:rPr>
+      </w:pPr>
+      <w:r>
+        <w:rPr>
+          <w:rFonts w:ascii="TH Sarabun New" w:hAnsi="TH Sarabun New" w:cs="TH Sarabun New"/>
+          <w:color w:val="0070C0"/>
           <w:sz w:val="36"/>
           <w:szCs w:val="36"/>
           <w:lang w:bidi="th-TH"/>
@@ -3835,14 +3837,16 @@
         </w:numPr>
         <w:rPr>
           <w:rFonts w:ascii="TH Sarabun New" w:hAnsi="TH Sarabun New" w:cs="TH Sarabun New"/>
-          <w:sz w:val="36"/>
-          <w:szCs w:val="36"/>
-          <w:lang w:bidi="th-TH"/>
-        </w:rPr>
-      </w:pPr>
-      <w:r>
-        <w:rPr>
-          <w:rFonts w:ascii="TH Sarabun New" w:hAnsi="TH Sarabun New" w:cs="TH Sarabun New" w:hint="cs"/>
+          <w:color w:val="0070C0"/>
+          <w:sz w:val="36"/>
+          <w:szCs w:val="36"/>
+          <w:lang w:bidi="th-TH"/>
+        </w:rPr>
+      </w:pPr>
+      <w:r>
+        <w:rPr>
+          <w:rFonts w:ascii="TH Sarabun New" w:hAnsi="TH Sarabun New" w:cs="TH Sarabun New" w:hint="cs"/>
+          <w:color w:val="0070C0"/>
           <w:sz w:val="36"/>
           <w:szCs w:val="36"/>
           <w:cs/>
@@ -3853,6 +3857,7 @@
       <w:r>
         <w:rPr>
           <w:rFonts w:ascii="TH Sarabun New" w:hAnsi="TH Sarabun New" w:cs="TH Sarabun New"/>
+          <w:color w:val="0070C0"/>
           <w:sz w:val="36"/>
           <w:szCs w:val="36"/>
           <w:lang w:bidi="th-TH"/>
@@ -3862,6 +3867,7 @@
       <w:r>
         <w:rPr>
           <w:rFonts w:ascii="TH Sarabun New" w:hAnsi="TH Sarabun New" w:cs="TH Sarabun New" w:hint="cs"/>
+          <w:color w:val="0070C0"/>
           <w:sz w:val="36"/>
           <w:szCs w:val="36"/>
           <w:cs/>
@@ -3872,6 +3878,7 @@
       <w:r>
         <w:rPr>
           <w:rFonts w:ascii="TH Sarabun New" w:hAnsi="TH Sarabun New" w:cs="TH Sarabun New"/>
+          <w:color w:val="0070C0"/>
           <w:sz w:val="36"/>
           <w:szCs w:val="36"/>
           <w:lang w:bidi="th-TH"/>

</xml_diff>